<commit_message>
use case diagram 명칭 통일
</commit_message>
<xml_diff>
--- a/Use_Case_Description.docx
+++ b/Use_Case_Description.docx
@@ -2338,7 +2338,7 @@
     <w:p>
       <w:pPr>
         <w:rPr>
-          <w:rFonts w:eastAsia="Malgun Gothic" w:hint="eastAsia"/>
+          <w:rFonts w:eastAsia="Malgun Gothic"/>
           <w:lang w:eastAsia="ko-KR"/>
         </w:rPr>
       </w:pPr>
@@ -2361,14 +2361,7 @@
           <w:rFonts w:eastAsia="Malgun Gothic" w:hint="eastAsia"/>
           <w:lang w:eastAsia="ko-KR"/>
         </w:rPr>
-        <w:t>로그</w:t>
-      </w:r>
-      <w:r>
-        <w:rPr>
-          <w:rFonts w:eastAsia="Malgun Gothic" w:hint="eastAsia"/>
-          <w:lang w:eastAsia="ko-KR"/>
-        </w:rPr>
-        <w:t>아웃</w:t>
+        <w:t>로그아웃</w:t>
       </w:r>
     </w:p>
     <w:tbl>
@@ -2459,7 +2452,7 @@
           <w:p>
             <w:pPr>
               <w:rPr>
-                <w:rFonts w:eastAsia="Malgun Gothic" w:hint="eastAsia"/>
+                <w:rFonts w:eastAsia="Malgun Gothic"/>
                 <w:b w:val="0"/>
                 <w:bCs w:val="0"/>
                 <w:sz w:val="20"/>
@@ -2609,7 +2602,7 @@
           <w:p>
             <w:pPr>
               <w:rPr>
-                <w:rFonts w:eastAsia="Malgun Gothic" w:hint="eastAsia"/>
+                <w:rFonts w:eastAsia="Malgun Gothic"/>
                 <w:sz w:val="20"/>
                 <w:szCs w:val="20"/>
                 <w:lang w:eastAsia="ko-KR"/>
@@ -2691,7 +2684,7 @@
             <w:pPr>
               <w:cnfStyle w:val="000000000000" w:firstRow="0" w:lastRow="0" w:firstColumn="0" w:lastColumn="0" w:oddVBand="0" w:evenVBand="0" w:oddHBand="0" w:evenHBand="0" w:firstRowFirstColumn="0" w:firstRowLastColumn="0" w:lastRowFirstColumn="0" w:lastRowLastColumn="0"/>
               <w:rPr>
-                <w:rFonts w:eastAsia="Malgun Gothic" w:hint="eastAsia"/>
+                <w:rFonts w:eastAsia="Malgun Gothic"/>
                 <w:sz w:val="20"/>
                 <w:szCs w:val="20"/>
                 <w:lang w:eastAsia="ko-KR"/>
@@ -3124,6 +3117,8 @@
             <w:pPr>
               <w:rPr>
                 <w:rFonts w:eastAsia="Malgun Gothic"/>
+                <w:b w:val="0"/>
+                <w:bCs w:val="0"/>
                 <w:sz w:val="20"/>
                 <w:szCs w:val="20"/>
                 <w:lang w:eastAsia="ko-KR"/>
@@ -3132,6 +3127,8 @@
             <w:r>
               <w:rPr>
                 <w:rFonts w:eastAsia="Malgun Gothic" w:hint="eastAsia"/>
+                <w:b w:val="0"/>
+                <w:bCs w:val="0"/>
                 <w:sz w:val="20"/>
                 <w:szCs w:val="20"/>
                 <w:lang w:eastAsia="ko-KR"/>
@@ -3142,6 +3139,8 @@
             <w:r>
               <w:rPr>
                 <w:rFonts w:eastAsia="Malgun Gothic"/>
+                <w:b w:val="0"/>
+                <w:bCs w:val="0"/>
                 <w:sz w:val="20"/>
                 <w:szCs w:val="20"/>
                 <w:lang w:eastAsia="ko-KR"/>
@@ -3151,15 +3150,19 @@
             <w:r>
               <w:rPr>
                 <w:rFonts w:eastAsia="Malgun Gothic" w:hint="eastAsia"/>
-                <w:sz w:val="20"/>
-                <w:szCs w:val="20"/>
-                <w:lang w:eastAsia="ko-KR"/>
-              </w:rPr>
-              <w:t xml:space="preserve"> </w:t>
-            </w:r>
-            <w:r>
-              <w:rPr>
-                <w:rFonts w:eastAsia="Malgun Gothic" w:hint="eastAsia"/>
+                <w:b w:val="0"/>
+                <w:bCs w:val="0"/>
+                <w:sz w:val="20"/>
+                <w:szCs w:val="20"/>
+                <w:lang w:eastAsia="ko-KR"/>
+              </w:rPr>
+              <w:t xml:space="preserve"> </w:t>
+            </w:r>
+            <w:r>
+              <w:rPr>
+                <w:rFonts w:eastAsia="Malgun Gothic" w:hint="eastAsia"/>
+                <w:b w:val="0"/>
+                <w:bCs w:val="0"/>
                 <w:sz w:val="20"/>
                 <w:szCs w:val="20"/>
                 <w:lang w:eastAsia="ko-KR"/>
@@ -3169,15 +3172,19 @@
             <w:r>
               <w:rPr>
                 <w:rFonts w:eastAsia="Malgun Gothic" w:hint="eastAsia"/>
-                <w:sz w:val="20"/>
-                <w:szCs w:val="20"/>
-                <w:lang w:eastAsia="ko-KR"/>
-              </w:rPr>
-              <w:t xml:space="preserve"> </w:t>
-            </w:r>
-            <w:r>
-              <w:rPr>
-                <w:rFonts w:eastAsia="Malgun Gothic" w:hint="eastAsia"/>
+                <w:b w:val="0"/>
+                <w:bCs w:val="0"/>
+                <w:sz w:val="20"/>
+                <w:szCs w:val="20"/>
+                <w:lang w:eastAsia="ko-KR"/>
+              </w:rPr>
+              <w:t xml:space="preserve"> </w:t>
+            </w:r>
+            <w:r>
+              <w:rPr>
+                <w:rFonts w:eastAsia="Malgun Gothic" w:hint="eastAsia"/>
+                <w:b w:val="0"/>
+                <w:bCs w:val="0"/>
                 <w:sz w:val="20"/>
                 <w:szCs w:val="20"/>
                 <w:lang w:eastAsia="ko-KR"/>
@@ -3187,15 +3194,19 @@
             <w:r>
               <w:rPr>
                 <w:rFonts w:eastAsia="Malgun Gothic" w:hint="eastAsia"/>
-                <w:sz w:val="20"/>
-                <w:szCs w:val="20"/>
-                <w:lang w:eastAsia="ko-KR"/>
-              </w:rPr>
-              <w:t xml:space="preserve"> </w:t>
-            </w:r>
-            <w:r>
-              <w:rPr>
-                <w:rFonts w:eastAsia="Malgun Gothic" w:hint="eastAsia"/>
+                <w:b w:val="0"/>
+                <w:bCs w:val="0"/>
+                <w:sz w:val="20"/>
+                <w:szCs w:val="20"/>
+                <w:lang w:eastAsia="ko-KR"/>
+              </w:rPr>
+              <w:t xml:space="preserve"> </w:t>
+            </w:r>
+            <w:r>
+              <w:rPr>
+                <w:rFonts w:eastAsia="Malgun Gothic" w:hint="eastAsia"/>
+                <w:b w:val="0"/>
+                <w:bCs w:val="0"/>
                 <w:sz w:val="20"/>
                 <w:szCs w:val="20"/>
                 <w:lang w:eastAsia="ko-KR"/>
@@ -3205,15 +3216,19 @@
             <w:r>
               <w:rPr>
                 <w:rFonts w:eastAsia="Malgun Gothic" w:hint="eastAsia"/>
-                <w:sz w:val="20"/>
-                <w:szCs w:val="20"/>
-                <w:lang w:eastAsia="ko-KR"/>
-              </w:rPr>
-              <w:t xml:space="preserve"> </w:t>
-            </w:r>
-            <w:r>
-              <w:rPr>
-                <w:rFonts w:eastAsia="Malgun Gothic" w:hint="eastAsia"/>
+                <w:b w:val="0"/>
+                <w:bCs w:val="0"/>
+                <w:sz w:val="20"/>
+                <w:szCs w:val="20"/>
+                <w:lang w:eastAsia="ko-KR"/>
+              </w:rPr>
+              <w:t xml:space="preserve"> </w:t>
+            </w:r>
+            <w:r>
+              <w:rPr>
+                <w:rFonts w:eastAsia="Malgun Gothic" w:hint="eastAsia"/>
+                <w:b w:val="0"/>
+                <w:bCs w:val="0"/>
                 <w:sz w:val="20"/>
                 <w:szCs w:val="20"/>
                 <w:lang w:eastAsia="ko-KR"/>
@@ -3223,15 +3238,19 @@
             <w:r>
               <w:rPr>
                 <w:rFonts w:eastAsia="Malgun Gothic" w:hint="eastAsia"/>
-                <w:sz w:val="20"/>
-                <w:szCs w:val="20"/>
-                <w:lang w:eastAsia="ko-KR"/>
-              </w:rPr>
-              <w:t xml:space="preserve"> </w:t>
-            </w:r>
-            <w:r>
-              <w:rPr>
-                <w:rFonts w:eastAsia="Malgun Gothic" w:hint="eastAsia"/>
+                <w:b w:val="0"/>
+                <w:bCs w:val="0"/>
+                <w:sz w:val="20"/>
+                <w:szCs w:val="20"/>
+                <w:lang w:eastAsia="ko-KR"/>
+              </w:rPr>
+              <w:t xml:space="preserve"> </w:t>
+            </w:r>
+            <w:r>
+              <w:rPr>
+                <w:rFonts w:eastAsia="Malgun Gothic" w:hint="eastAsia"/>
+                <w:b w:val="0"/>
+                <w:bCs w:val="0"/>
                 <w:sz w:val="20"/>
                 <w:szCs w:val="20"/>
                 <w:lang w:eastAsia="ko-KR"/>
@@ -3573,6 +3592,8 @@
             <w:pPr>
               <w:rPr>
                 <w:rFonts w:eastAsia="Malgun Gothic"/>
+                <w:b w:val="0"/>
+                <w:bCs w:val="0"/>
                 <w:sz w:val="20"/>
                 <w:szCs w:val="20"/>
                 <w:lang w:eastAsia="ko-KR"/>
@@ -3581,6 +3602,8 @@
             <w:r>
               <w:rPr>
                 <w:rFonts w:eastAsia="Malgun Gothic"/>
+                <w:b w:val="0"/>
+                <w:bCs w:val="0"/>
                 <w:sz w:val="20"/>
                 <w:szCs w:val="20"/>
                 <w:lang w:eastAsia="ko-KR"/>
@@ -3590,6 +3613,8 @@
             <w:r>
               <w:rPr>
                 <w:rFonts w:eastAsia="Malgun Gothic" w:hint="eastAsia"/>
+                <w:b w:val="0"/>
+                <w:bCs w:val="0"/>
                 <w:sz w:val="20"/>
                 <w:szCs w:val="20"/>
                 <w:lang w:eastAsia="ko-KR"/>
@@ -3599,15 +3624,19 @@
             <w:r>
               <w:rPr>
                 <w:rFonts w:eastAsia="Malgun Gothic" w:hint="eastAsia"/>
-                <w:sz w:val="20"/>
-                <w:szCs w:val="20"/>
-                <w:lang w:eastAsia="ko-KR"/>
-              </w:rPr>
-              <w:t xml:space="preserve"> </w:t>
-            </w:r>
-            <w:r>
-              <w:rPr>
-                <w:rFonts w:eastAsia="Malgun Gothic" w:hint="eastAsia"/>
+                <w:b w:val="0"/>
+                <w:bCs w:val="0"/>
+                <w:sz w:val="20"/>
+                <w:szCs w:val="20"/>
+                <w:lang w:eastAsia="ko-KR"/>
+              </w:rPr>
+              <w:t xml:space="preserve"> </w:t>
+            </w:r>
+            <w:r>
+              <w:rPr>
+                <w:rFonts w:eastAsia="Malgun Gothic" w:hint="eastAsia"/>
+                <w:b w:val="0"/>
+                <w:bCs w:val="0"/>
                 <w:sz w:val="20"/>
                 <w:szCs w:val="20"/>
                 <w:lang w:eastAsia="ko-KR"/>
@@ -3617,15 +3646,19 @@
             <w:r>
               <w:rPr>
                 <w:rFonts w:eastAsia="Malgun Gothic" w:hint="eastAsia"/>
-                <w:sz w:val="20"/>
-                <w:szCs w:val="20"/>
-                <w:lang w:eastAsia="ko-KR"/>
-              </w:rPr>
-              <w:t xml:space="preserve"> </w:t>
-            </w:r>
-            <w:r>
-              <w:rPr>
-                <w:rFonts w:eastAsia="Malgun Gothic" w:hint="eastAsia"/>
+                <w:b w:val="0"/>
+                <w:bCs w:val="0"/>
+                <w:sz w:val="20"/>
+                <w:szCs w:val="20"/>
+                <w:lang w:eastAsia="ko-KR"/>
+              </w:rPr>
+              <w:t xml:space="preserve"> </w:t>
+            </w:r>
+            <w:r>
+              <w:rPr>
+                <w:rFonts w:eastAsia="Malgun Gothic" w:hint="eastAsia"/>
+                <w:b w:val="0"/>
+                <w:bCs w:val="0"/>
                 <w:sz w:val="20"/>
                 <w:szCs w:val="20"/>
                 <w:lang w:eastAsia="ko-KR"/>
@@ -3635,15 +3668,19 @@
             <w:r>
               <w:rPr>
                 <w:rFonts w:eastAsia="Malgun Gothic" w:hint="eastAsia"/>
-                <w:sz w:val="20"/>
-                <w:szCs w:val="20"/>
-                <w:lang w:eastAsia="ko-KR"/>
-              </w:rPr>
-              <w:t xml:space="preserve"> </w:t>
-            </w:r>
-            <w:r>
-              <w:rPr>
-                <w:rFonts w:eastAsia="Malgun Gothic" w:hint="eastAsia"/>
+                <w:b w:val="0"/>
+                <w:bCs w:val="0"/>
+                <w:sz w:val="20"/>
+                <w:szCs w:val="20"/>
+                <w:lang w:eastAsia="ko-KR"/>
+              </w:rPr>
+              <w:t xml:space="preserve"> </w:t>
+            </w:r>
+            <w:r>
+              <w:rPr>
+                <w:rFonts w:eastAsia="Malgun Gothic" w:hint="eastAsia"/>
+                <w:b w:val="0"/>
+                <w:bCs w:val="0"/>
                 <w:sz w:val="20"/>
                 <w:szCs w:val="20"/>
                 <w:lang w:eastAsia="ko-KR"/>
@@ -3653,15 +3690,19 @@
             <w:r>
               <w:rPr>
                 <w:rFonts w:eastAsia="Malgun Gothic" w:hint="eastAsia"/>
-                <w:sz w:val="20"/>
-                <w:szCs w:val="20"/>
-                <w:lang w:eastAsia="ko-KR"/>
-              </w:rPr>
-              <w:t xml:space="preserve"> </w:t>
-            </w:r>
-            <w:r>
-              <w:rPr>
-                <w:rFonts w:eastAsia="Malgun Gothic" w:hint="eastAsia"/>
+                <w:b w:val="0"/>
+                <w:bCs w:val="0"/>
+                <w:sz w:val="20"/>
+                <w:szCs w:val="20"/>
+                <w:lang w:eastAsia="ko-KR"/>
+              </w:rPr>
+              <w:t xml:space="preserve"> </w:t>
+            </w:r>
+            <w:r>
+              <w:rPr>
+                <w:rFonts w:eastAsia="Malgun Gothic" w:hint="eastAsia"/>
+                <w:b w:val="0"/>
+                <w:bCs w:val="0"/>
                 <w:sz w:val="20"/>
                 <w:szCs w:val="20"/>
                 <w:lang w:eastAsia="ko-KR"/>
@@ -3671,15 +3712,19 @@
             <w:r>
               <w:rPr>
                 <w:rFonts w:eastAsia="Malgun Gothic" w:hint="eastAsia"/>
-                <w:sz w:val="20"/>
-                <w:szCs w:val="20"/>
-                <w:lang w:eastAsia="ko-KR"/>
-              </w:rPr>
-              <w:t xml:space="preserve"> </w:t>
-            </w:r>
-            <w:r>
-              <w:rPr>
-                <w:rFonts w:eastAsia="Malgun Gothic" w:hint="eastAsia"/>
+                <w:b w:val="0"/>
+                <w:bCs w:val="0"/>
+                <w:sz w:val="20"/>
+                <w:szCs w:val="20"/>
+                <w:lang w:eastAsia="ko-KR"/>
+              </w:rPr>
+              <w:t xml:space="preserve"> </w:t>
+            </w:r>
+            <w:r>
+              <w:rPr>
+                <w:rFonts w:eastAsia="Malgun Gothic" w:hint="eastAsia"/>
+                <w:b w:val="0"/>
+                <w:bCs w:val="0"/>
                 <w:sz w:val="20"/>
                 <w:szCs w:val="20"/>
                 <w:lang w:eastAsia="ko-KR"/>
@@ -3689,15 +3734,19 @@
             <w:r>
               <w:rPr>
                 <w:rFonts w:eastAsia="Malgun Gothic" w:hint="eastAsia"/>
-                <w:sz w:val="20"/>
-                <w:szCs w:val="20"/>
-                <w:lang w:eastAsia="ko-KR"/>
-              </w:rPr>
-              <w:t xml:space="preserve"> </w:t>
-            </w:r>
-            <w:r>
-              <w:rPr>
-                <w:rFonts w:eastAsia="Malgun Gothic" w:hint="eastAsia"/>
+                <w:b w:val="0"/>
+                <w:bCs w:val="0"/>
+                <w:sz w:val="20"/>
+                <w:szCs w:val="20"/>
+                <w:lang w:eastAsia="ko-KR"/>
+              </w:rPr>
+              <w:t xml:space="preserve"> </w:t>
+            </w:r>
+            <w:r>
+              <w:rPr>
+                <w:rFonts w:eastAsia="Malgun Gothic" w:hint="eastAsia"/>
+                <w:b w:val="0"/>
+                <w:bCs w:val="0"/>
                 <w:sz w:val="20"/>
                 <w:szCs w:val="20"/>
                 <w:lang w:eastAsia="ko-KR"/>
@@ -3831,6 +3880,8 @@
             <w:pPr>
               <w:rPr>
                 <w:rFonts w:eastAsia="Malgun Gothic"/>
+                <w:b w:val="0"/>
+                <w:bCs w:val="0"/>
                 <w:sz w:val="20"/>
                 <w:szCs w:val="20"/>
                 <w:lang w:eastAsia="ko-KR"/>
@@ -3839,6 +3890,8 @@
             <w:r>
               <w:rPr>
                 <w:rFonts w:eastAsia="Malgun Gothic" w:hint="eastAsia"/>
+                <w:b w:val="0"/>
+                <w:bCs w:val="0"/>
                 <w:sz w:val="20"/>
                 <w:szCs w:val="20"/>
                 <w:lang w:eastAsia="ko-KR"/>
@@ -3848,6 +3901,8 @@
             <w:r>
               <w:rPr>
                 <w:rFonts w:eastAsia="Malgun Gothic" w:hint="eastAsia"/>
+                <w:b w:val="0"/>
+                <w:bCs w:val="0"/>
                 <w:sz w:val="20"/>
                 <w:szCs w:val="20"/>
                 <w:lang w:eastAsia="ko-KR"/>
@@ -3857,15 +3912,19 @@
             <w:r>
               <w:rPr>
                 <w:rFonts w:eastAsia="Malgun Gothic" w:hint="eastAsia"/>
-                <w:sz w:val="20"/>
-                <w:szCs w:val="20"/>
-                <w:lang w:eastAsia="ko-KR"/>
-              </w:rPr>
-              <w:t xml:space="preserve"> </w:t>
-            </w:r>
-            <w:r>
-              <w:rPr>
-                <w:rFonts w:eastAsia="Malgun Gothic" w:hint="eastAsia"/>
+                <w:b w:val="0"/>
+                <w:bCs w:val="0"/>
+                <w:sz w:val="20"/>
+                <w:szCs w:val="20"/>
+                <w:lang w:eastAsia="ko-KR"/>
+              </w:rPr>
+              <w:t xml:space="preserve"> </w:t>
+            </w:r>
+            <w:r>
+              <w:rPr>
+                <w:rFonts w:eastAsia="Malgun Gothic" w:hint="eastAsia"/>
+                <w:b w:val="0"/>
+                <w:bCs w:val="0"/>
                 <w:sz w:val="20"/>
                 <w:szCs w:val="20"/>
                 <w:lang w:eastAsia="ko-KR"/>
@@ -3875,15 +3934,19 @@
             <w:r>
               <w:rPr>
                 <w:rFonts w:eastAsia="Malgun Gothic" w:hint="eastAsia"/>
-                <w:sz w:val="20"/>
-                <w:szCs w:val="20"/>
-                <w:lang w:eastAsia="ko-KR"/>
-              </w:rPr>
-              <w:t xml:space="preserve"> </w:t>
-            </w:r>
-            <w:r>
-              <w:rPr>
-                <w:rFonts w:eastAsia="Malgun Gothic" w:hint="eastAsia"/>
+                <w:b w:val="0"/>
+                <w:bCs w:val="0"/>
+                <w:sz w:val="20"/>
+                <w:szCs w:val="20"/>
+                <w:lang w:eastAsia="ko-KR"/>
+              </w:rPr>
+              <w:t xml:space="preserve"> </w:t>
+            </w:r>
+            <w:r>
+              <w:rPr>
+                <w:rFonts w:eastAsia="Malgun Gothic" w:hint="eastAsia"/>
+                <w:b w:val="0"/>
+                <w:bCs w:val="0"/>
                 <w:sz w:val="20"/>
                 <w:szCs w:val="20"/>
                 <w:lang w:eastAsia="ko-KR"/>
@@ -4232,6 +4295,8 @@
             <w:pPr>
               <w:rPr>
                 <w:rFonts w:eastAsia="Malgun Gothic"/>
+                <w:b w:val="0"/>
+                <w:bCs w:val="0"/>
                 <w:sz w:val="20"/>
                 <w:szCs w:val="20"/>
                 <w:lang w:eastAsia="ko-KR"/>
@@ -4240,6 +4305,8 @@
             <w:r>
               <w:rPr>
                 <w:rFonts w:eastAsia="Malgun Gothic" w:hint="eastAsia"/>
+                <w:b w:val="0"/>
+                <w:bCs w:val="0"/>
                 <w:sz w:val="20"/>
                 <w:szCs w:val="20"/>
                 <w:lang w:eastAsia="ko-KR"/>
@@ -4249,6 +4316,8 @@
             <w:r>
               <w:rPr>
                 <w:rFonts w:eastAsia="Malgun Gothic"/>
+                <w:b w:val="0"/>
+                <w:bCs w:val="0"/>
                 <w:sz w:val="20"/>
                 <w:szCs w:val="20"/>
                 <w:lang w:eastAsia="ko-KR"/>
@@ -4258,6 +4327,8 @@
             <w:r>
               <w:rPr>
                 <w:rFonts w:eastAsia="Malgun Gothic" w:hint="eastAsia"/>
+                <w:b w:val="0"/>
+                <w:bCs w:val="0"/>
                 <w:sz w:val="20"/>
                 <w:szCs w:val="20"/>
                 <w:lang w:eastAsia="ko-KR"/>
@@ -4267,6 +4338,8 @@
             <w:r>
               <w:rPr>
                 <w:rFonts w:eastAsia="Malgun Gothic" w:hint="eastAsia"/>
+                <w:b w:val="0"/>
+                <w:bCs w:val="0"/>
                 <w:sz w:val="20"/>
                 <w:szCs w:val="20"/>
                 <w:lang w:eastAsia="ko-KR"/>
@@ -4276,15 +4349,19 @@
             <w:r>
               <w:rPr>
                 <w:rFonts w:eastAsia="Malgun Gothic" w:hint="eastAsia"/>
-                <w:sz w:val="20"/>
-                <w:szCs w:val="20"/>
-                <w:lang w:eastAsia="ko-KR"/>
-              </w:rPr>
-              <w:t xml:space="preserve"> </w:t>
-            </w:r>
-            <w:r>
-              <w:rPr>
-                <w:rFonts w:eastAsia="Malgun Gothic"/>
+                <w:b w:val="0"/>
+                <w:bCs w:val="0"/>
+                <w:sz w:val="20"/>
+                <w:szCs w:val="20"/>
+                <w:lang w:eastAsia="ko-KR"/>
+              </w:rPr>
+              <w:t xml:space="preserve"> </w:t>
+            </w:r>
+            <w:r>
+              <w:rPr>
+                <w:rFonts w:eastAsia="Malgun Gothic"/>
+                <w:b w:val="0"/>
+                <w:bCs w:val="0"/>
                 <w:sz w:val="20"/>
                 <w:szCs w:val="20"/>
                 <w:lang w:eastAsia="ko-KR"/>
@@ -4294,6 +4371,8 @@
             <w:r>
               <w:rPr>
                 <w:rFonts w:eastAsia="Malgun Gothic" w:hint="eastAsia"/>
+                <w:b w:val="0"/>
+                <w:bCs w:val="0"/>
                 <w:sz w:val="20"/>
                 <w:szCs w:val="20"/>
                 <w:lang w:eastAsia="ko-KR"/>
@@ -4303,15 +4382,19 @@
             <w:r>
               <w:rPr>
                 <w:rFonts w:eastAsia="Malgun Gothic" w:hint="eastAsia"/>
-                <w:sz w:val="20"/>
-                <w:szCs w:val="20"/>
-                <w:lang w:eastAsia="ko-KR"/>
-              </w:rPr>
-              <w:t xml:space="preserve"> </w:t>
-            </w:r>
-            <w:r>
-              <w:rPr>
-                <w:rFonts w:eastAsia="Malgun Gothic" w:hint="eastAsia"/>
+                <w:b w:val="0"/>
+                <w:bCs w:val="0"/>
+                <w:sz w:val="20"/>
+                <w:szCs w:val="20"/>
+                <w:lang w:eastAsia="ko-KR"/>
+              </w:rPr>
+              <w:t xml:space="preserve"> </w:t>
+            </w:r>
+            <w:r>
+              <w:rPr>
+                <w:rFonts w:eastAsia="Malgun Gothic" w:hint="eastAsia"/>
+                <w:b w:val="0"/>
+                <w:bCs w:val="0"/>
                 <w:sz w:val="20"/>
                 <w:szCs w:val="20"/>
                 <w:lang w:eastAsia="ko-KR"/>
@@ -4321,6 +4404,8 @@
             <w:r>
               <w:rPr>
                 <w:rFonts w:eastAsia="Malgun Gothic"/>
+                <w:b w:val="0"/>
+                <w:bCs w:val="0"/>
                 <w:sz w:val="20"/>
                 <w:szCs w:val="20"/>
                 <w:lang w:eastAsia="ko-KR"/>
@@ -4330,15 +4415,19 @@
             <w:r>
               <w:rPr>
                 <w:rFonts w:eastAsia="Malgun Gothic" w:hint="eastAsia"/>
-                <w:sz w:val="20"/>
-                <w:szCs w:val="20"/>
-                <w:lang w:eastAsia="ko-KR"/>
-              </w:rPr>
-              <w:t xml:space="preserve"> </w:t>
-            </w:r>
-            <w:r>
-              <w:rPr>
-                <w:rFonts w:eastAsia="Malgun Gothic" w:hint="eastAsia"/>
+                <w:b w:val="0"/>
+                <w:bCs w:val="0"/>
+                <w:sz w:val="20"/>
+                <w:szCs w:val="20"/>
+                <w:lang w:eastAsia="ko-KR"/>
+              </w:rPr>
+              <w:t xml:space="preserve"> </w:t>
+            </w:r>
+            <w:r>
+              <w:rPr>
+                <w:rFonts w:eastAsia="Malgun Gothic" w:hint="eastAsia"/>
+                <w:b w:val="0"/>
+                <w:bCs w:val="0"/>
                 <w:sz w:val="20"/>
                 <w:szCs w:val="20"/>
                 <w:lang w:eastAsia="ko-KR"/>
@@ -4348,15 +4437,19 @@
             <w:r>
               <w:rPr>
                 <w:rFonts w:eastAsia="Malgun Gothic" w:hint="eastAsia"/>
-                <w:sz w:val="20"/>
-                <w:szCs w:val="20"/>
-                <w:lang w:eastAsia="ko-KR"/>
-              </w:rPr>
-              <w:t xml:space="preserve"> </w:t>
-            </w:r>
-            <w:r>
-              <w:rPr>
-                <w:rFonts w:eastAsia="Malgun Gothic" w:hint="eastAsia"/>
+                <w:b w:val="0"/>
+                <w:bCs w:val="0"/>
+                <w:sz w:val="20"/>
+                <w:szCs w:val="20"/>
+                <w:lang w:eastAsia="ko-KR"/>
+              </w:rPr>
+              <w:t xml:space="preserve"> </w:t>
+            </w:r>
+            <w:r>
+              <w:rPr>
+                <w:rFonts w:eastAsia="Malgun Gothic" w:hint="eastAsia"/>
+                <w:b w:val="0"/>
+                <w:bCs w:val="0"/>
                 <w:sz w:val="20"/>
                 <w:szCs w:val="20"/>
                 <w:lang w:eastAsia="ko-KR"/>
@@ -4984,6 +5077,8 @@
             <w:pPr>
               <w:rPr>
                 <w:rFonts w:eastAsia="Malgun Gothic"/>
+                <w:b w:val="0"/>
+                <w:bCs w:val="0"/>
                 <w:sz w:val="20"/>
                 <w:szCs w:val="20"/>
                 <w:lang w:eastAsia="ko-KR"/>
@@ -4992,6 +5087,8 @@
             <w:r>
               <w:rPr>
                 <w:rFonts w:eastAsia="Malgun Gothic" w:hint="eastAsia"/>
+                <w:b w:val="0"/>
+                <w:bCs w:val="0"/>
                 <w:sz w:val="20"/>
                 <w:szCs w:val="20"/>
                 <w:lang w:eastAsia="ko-KR"/>
@@ -5001,6 +5098,8 @@
             <w:r>
               <w:rPr>
                 <w:rFonts w:eastAsia="Malgun Gothic"/>
+                <w:b w:val="0"/>
+                <w:bCs w:val="0"/>
                 <w:sz w:val="20"/>
                 <w:szCs w:val="20"/>
                 <w:lang w:eastAsia="ko-KR"/>
@@ -5010,6 +5109,8 @@
             <w:r>
               <w:rPr>
                 <w:rFonts w:eastAsia="Malgun Gothic" w:hint="eastAsia"/>
+                <w:b w:val="0"/>
+                <w:bCs w:val="0"/>
                 <w:sz w:val="20"/>
                 <w:szCs w:val="20"/>
                 <w:lang w:eastAsia="ko-KR"/>
@@ -5019,6 +5120,8 @@
             <w:r>
               <w:rPr>
                 <w:rFonts w:eastAsia="Malgun Gothic" w:hint="eastAsia"/>
+                <w:b w:val="0"/>
+                <w:bCs w:val="0"/>
                 <w:sz w:val="20"/>
                 <w:szCs w:val="20"/>
                 <w:lang w:eastAsia="ko-KR"/>
@@ -5028,15 +5131,19 @@
             <w:r>
               <w:rPr>
                 <w:rFonts w:eastAsia="Malgun Gothic" w:hint="eastAsia"/>
-                <w:sz w:val="20"/>
-                <w:szCs w:val="20"/>
-                <w:lang w:eastAsia="ko-KR"/>
-              </w:rPr>
-              <w:t xml:space="preserve"> </w:t>
-            </w:r>
-            <w:r>
-              <w:rPr>
-                <w:rFonts w:eastAsia="Malgun Gothic" w:hint="eastAsia"/>
+                <w:b w:val="0"/>
+                <w:bCs w:val="0"/>
+                <w:sz w:val="20"/>
+                <w:szCs w:val="20"/>
+                <w:lang w:eastAsia="ko-KR"/>
+              </w:rPr>
+              <w:t xml:space="preserve"> </w:t>
+            </w:r>
+            <w:r>
+              <w:rPr>
+                <w:rFonts w:eastAsia="Malgun Gothic" w:hint="eastAsia"/>
+                <w:b w:val="0"/>
+                <w:bCs w:val="0"/>
                 <w:sz w:val="20"/>
                 <w:szCs w:val="20"/>
                 <w:lang w:eastAsia="ko-KR"/>
@@ -5046,15 +5153,19 @@
             <w:r>
               <w:rPr>
                 <w:rFonts w:eastAsia="Malgun Gothic" w:hint="eastAsia"/>
-                <w:sz w:val="20"/>
-                <w:szCs w:val="20"/>
-                <w:lang w:eastAsia="ko-KR"/>
-              </w:rPr>
-              <w:t xml:space="preserve"> </w:t>
-            </w:r>
-            <w:r>
-              <w:rPr>
-                <w:rFonts w:eastAsia="Malgun Gothic" w:hint="eastAsia"/>
+                <w:b w:val="0"/>
+                <w:bCs w:val="0"/>
+                <w:sz w:val="20"/>
+                <w:szCs w:val="20"/>
+                <w:lang w:eastAsia="ko-KR"/>
+              </w:rPr>
+              <w:t xml:space="preserve"> </w:t>
+            </w:r>
+            <w:r>
+              <w:rPr>
+                <w:rFonts w:eastAsia="Malgun Gothic" w:hint="eastAsia"/>
+                <w:b w:val="0"/>
+                <w:bCs w:val="0"/>
                 <w:sz w:val="20"/>
                 <w:szCs w:val="20"/>
                 <w:lang w:eastAsia="ko-KR"/>
@@ -5064,15 +5175,19 @@
             <w:r>
               <w:rPr>
                 <w:rFonts w:eastAsia="Malgun Gothic" w:hint="eastAsia"/>
-                <w:sz w:val="20"/>
-                <w:szCs w:val="20"/>
-                <w:lang w:eastAsia="ko-KR"/>
-              </w:rPr>
-              <w:t xml:space="preserve"> </w:t>
-            </w:r>
-            <w:r>
-              <w:rPr>
-                <w:rFonts w:eastAsia="Malgun Gothic" w:hint="eastAsia"/>
+                <w:b w:val="0"/>
+                <w:bCs w:val="0"/>
+                <w:sz w:val="20"/>
+                <w:szCs w:val="20"/>
+                <w:lang w:eastAsia="ko-KR"/>
+              </w:rPr>
+              <w:t xml:space="preserve"> </w:t>
+            </w:r>
+            <w:r>
+              <w:rPr>
+                <w:rFonts w:eastAsia="Malgun Gothic" w:hint="eastAsia"/>
+                <w:b w:val="0"/>
+                <w:bCs w:val="0"/>
                 <w:sz w:val="20"/>
                 <w:szCs w:val="20"/>
                 <w:lang w:eastAsia="ko-KR"/>
@@ -5082,15 +5197,19 @@
             <w:r>
               <w:rPr>
                 <w:rFonts w:eastAsia="Malgun Gothic" w:hint="eastAsia"/>
-                <w:sz w:val="20"/>
-                <w:szCs w:val="20"/>
-                <w:lang w:eastAsia="ko-KR"/>
-              </w:rPr>
-              <w:t xml:space="preserve"> </w:t>
-            </w:r>
-            <w:r>
-              <w:rPr>
-                <w:rFonts w:eastAsia="Malgun Gothic" w:hint="eastAsia"/>
+                <w:b w:val="0"/>
+                <w:bCs w:val="0"/>
+                <w:sz w:val="20"/>
+                <w:szCs w:val="20"/>
+                <w:lang w:eastAsia="ko-KR"/>
+              </w:rPr>
+              <w:t xml:space="preserve"> </w:t>
+            </w:r>
+            <w:r>
+              <w:rPr>
+                <w:rFonts w:eastAsia="Malgun Gothic" w:hint="eastAsia"/>
+                <w:b w:val="0"/>
+                <w:bCs w:val="0"/>
                 <w:sz w:val="20"/>
                 <w:szCs w:val="20"/>
                 <w:lang w:eastAsia="ko-KR"/>
@@ -5100,15 +5219,19 @@
             <w:r>
               <w:rPr>
                 <w:rFonts w:eastAsia="Malgun Gothic" w:hint="eastAsia"/>
-                <w:sz w:val="20"/>
-                <w:szCs w:val="20"/>
-                <w:lang w:eastAsia="ko-KR"/>
-              </w:rPr>
-              <w:t xml:space="preserve"> </w:t>
-            </w:r>
-            <w:r>
-              <w:rPr>
-                <w:rFonts w:eastAsia="Malgun Gothic" w:hint="eastAsia"/>
+                <w:b w:val="0"/>
+                <w:bCs w:val="0"/>
+                <w:sz w:val="20"/>
+                <w:szCs w:val="20"/>
+                <w:lang w:eastAsia="ko-KR"/>
+              </w:rPr>
+              <w:t xml:space="preserve"> </w:t>
+            </w:r>
+            <w:r>
+              <w:rPr>
+                <w:rFonts w:eastAsia="Malgun Gothic" w:hint="eastAsia"/>
+                <w:b w:val="0"/>
+                <w:bCs w:val="0"/>
                 <w:sz w:val="20"/>
                 <w:szCs w:val="20"/>
                 <w:lang w:eastAsia="ko-KR"/>
@@ -5118,15 +5241,19 @@
             <w:r>
               <w:rPr>
                 <w:rFonts w:eastAsia="Malgun Gothic" w:hint="eastAsia"/>
-                <w:sz w:val="20"/>
-                <w:szCs w:val="20"/>
-                <w:lang w:eastAsia="ko-KR"/>
-              </w:rPr>
-              <w:t xml:space="preserve"> </w:t>
-            </w:r>
-            <w:r>
-              <w:rPr>
-                <w:rFonts w:eastAsia="Malgun Gothic" w:hint="eastAsia"/>
+                <w:b w:val="0"/>
+                <w:bCs w:val="0"/>
+                <w:sz w:val="20"/>
+                <w:szCs w:val="20"/>
+                <w:lang w:eastAsia="ko-KR"/>
+              </w:rPr>
+              <w:t xml:space="preserve"> </w:t>
+            </w:r>
+            <w:r>
+              <w:rPr>
+                <w:rFonts w:eastAsia="Malgun Gothic" w:hint="eastAsia"/>
+                <w:b w:val="0"/>
+                <w:bCs w:val="0"/>
                 <w:sz w:val="20"/>
                 <w:szCs w:val="20"/>
                 <w:lang w:eastAsia="ko-KR"/>
@@ -5465,6 +5592,8 @@
             <w:pPr>
               <w:rPr>
                 <w:rFonts w:eastAsia="Malgun Gothic"/>
+                <w:b w:val="0"/>
+                <w:bCs w:val="0"/>
                 <w:sz w:val="20"/>
                 <w:szCs w:val="20"/>
                 <w:lang w:eastAsia="ko-KR"/>
@@ -5473,6 +5602,8 @@
             <w:r>
               <w:rPr>
                 <w:rFonts w:eastAsia="Malgun Gothic" w:hint="eastAsia"/>
+                <w:b w:val="0"/>
+                <w:bCs w:val="0"/>
                 <w:sz w:val="20"/>
                 <w:szCs w:val="20"/>
                 <w:lang w:eastAsia="ko-KR"/>
@@ -5482,6 +5613,8 @@
             <w:r>
               <w:rPr>
                 <w:rFonts w:eastAsia="Malgun Gothic"/>
+                <w:b w:val="0"/>
+                <w:bCs w:val="0"/>
                 <w:sz w:val="20"/>
                 <w:szCs w:val="20"/>
                 <w:lang w:eastAsia="ko-KR"/>
@@ -5491,15 +5624,19 @@
             <w:r>
               <w:rPr>
                 <w:rFonts w:eastAsia="Malgun Gothic" w:hint="eastAsia"/>
-                <w:sz w:val="20"/>
-                <w:szCs w:val="20"/>
-                <w:lang w:eastAsia="ko-KR"/>
-              </w:rPr>
-              <w:t xml:space="preserve"> </w:t>
-            </w:r>
-            <w:r>
-              <w:rPr>
-                <w:rFonts w:eastAsia="Malgun Gothic" w:hint="eastAsia"/>
+                <w:b w:val="0"/>
+                <w:bCs w:val="0"/>
+                <w:sz w:val="20"/>
+                <w:szCs w:val="20"/>
+                <w:lang w:eastAsia="ko-KR"/>
+              </w:rPr>
+              <w:t xml:space="preserve"> </w:t>
+            </w:r>
+            <w:r>
+              <w:rPr>
+                <w:rFonts w:eastAsia="Malgun Gothic" w:hint="eastAsia"/>
+                <w:b w:val="0"/>
+                <w:bCs w:val="0"/>
                 <w:sz w:val="20"/>
                 <w:szCs w:val="20"/>
                 <w:lang w:eastAsia="ko-KR"/>
@@ -5509,15 +5646,19 @@
             <w:r>
               <w:rPr>
                 <w:rFonts w:eastAsia="Malgun Gothic" w:hint="eastAsia"/>
-                <w:sz w:val="20"/>
-                <w:szCs w:val="20"/>
-                <w:lang w:eastAsia="ko-KR"/>
-              </w:rPr>
-              <w:t xml:space="preserve"> </w:t>
-            </w:r>
-            <w:r>
-              <w:rPr>
-                <w:rFonts w:eastAsia="Malgun Gothic" w:hint="eastAsia"/>
+                <w:b w:val="0"/>
+                <w:bCs w:val="0"/>
+                <w:sz w:val="20"/>
+                <w:szCs w:val="20"/>
+                <w:lang w:eastAsia="ko-KR"/>
+              </w:rPr>
+              <w:t xml:space="preserve"> </w:t>
+            </w:r>
+            <w:r>
+              <w:rPr>
+                <w:rFonts w:eastAsia="Malgun Gothic" w:hint="eastAsia"/>
+                <w:b w:val="0"/>
+                <w:bCs w:val="0"/>
                 <w:sz w:val="20"/>
                 <w:szCs w:val="20"/>
                 <w:lang w:eastAsia="ko-KR"/>
@@ -5527,15 +5668,19 @@
             <w:r>
               <w:rPr>
                 <w:rFonts w:eastAsia="Malgun Gothic" w:hint="eastAsia"/>
-                <w:sz w:val="20"/>
-                <w:szCs w:val="20"/>
-                <w:lang w:eastAsia="ko-KR"/>
-              </w:rPr>
-              <w:t xml:space="preserve"> </w:t>
-            </w:r>
-            <w:r>
-              <w:rPr>
-                <w:rFonts w:eastAsia="Malgun Gothic" w:hint="eastAsia"/>
+                <w:b w:val="0"/>
+                <w:bCs w:val="0"/>
+                <w:sz w:val="20"/>
+                <w:szCs w:val="20"/>
+                <w:lang w:eastAsia="ko-KR"/>
+              </w:rPr>
+              <w:t xml:space="preserve"> </w:t>
+            </w:r>
+            <w:r>
+              <w:rPr>
+                <w:rFonts w:eastAsia="Malgun Gothic" w:hint="eastAsia"/>
+                <w:b w:val="0"/>
+                <w:bCs w:val="0"/>
                 <w:sz w:val="20"/>
                 <w:szCs w:val="20"/>
                 <w:lang w:eastAsia="ko-KR"/>
@@ -5545,15 +5690,19 @@
             <w:r>
               <w:rPr>
                 <w:rFonts w:eastAsia="Malgun Gothic" w:hint="eastAsia"/>
-                <w:sz w:val="20"/>
-                <w:szCs w:val="20"/>
-                <w:lang w:eastAsia="ko-KR"/>
-              </w:rPr>
-              <w:t xml:space="preserve"> </w:t>
-            </w:r>
-            <w:r>
-              <w:rPr>
-                <w:rFonts w:eastAsia="Malgun Gothic" w:hint="eastAsia"/>
+                <w:b w:val="0"/>
+                <w:bCs w:val="0"/>
+                <w:sz w:val="20"/>
+                <w:szCs w:val="20"/>
+                <w:lang w:eastAsia="ko-KR"/>
+              </w:rPr>
+              <w:t xml:space="preserve"> </w:t>
+            </w:r>
+            <w:r>
+              <w:rPr>
+                <w:rFonts w:eastAsia="Malgun Gothic" w:hint="eastAsia"/>
+                <w:b w:val="0"/>
+                <w:bCs w:val="0"/>
                 <w:sz w:val="20"/>
                 <w:szCs w:val="20"/>
                 <w:lang w:eastAsia="ko-KR"/>
@@ -5563,15 +5712,19 @@
             <w:r>
               <w:rPr>
                 <w:rFonts w:eastAsia="Malgun Gothic" w:hint="eastAsia"/>
-                <w:sz w:val="20"/>
-                <w:szCs w:val="20"/>
-                <w:lang w:eastAsia="ko-KR"/>
-              </w:rPr>
-              <w:t xml:space="preserve"> </w:t>
-            </w:r>
-            <w:r>
-              <w:rPr>
-                <w:rFonts w:eastAsia="Malgun Gothic" w:hint="eastAsia"/>
+                <w:b w:val="0"/>
+                <w:bCs w:val="0"/>
+                <w:sz w:val="20"/>
+                <w:szCs w:val="20"/>
+                <w:lang w:eastAsia="ko-KR"/>
+              </w:rPr>
+              <w:t xml:space="preserve"> </w:t>
+            </w:r>
+            <w:r>
+              <w:rPr>
+                <w:rFonts w:eastAsia="Malgun Gothic" w:hint="eastAsia"/>
+                <w:b w:val="0"/>
+                <w:bCs w:val="0"/>
                 <w:sz w:val="20"/>
                 <w:szCs w:val="20"/>
                 <w:lang w:eastAsia="ko-KR"/>
@@ -5895,6 +6048,8 @@
             <w:pPr>
               <w:rPr>
                 <w:rFonts w:eastAsia="Malgun Gothic"/>
+                <w:b w:val="0"/>
+                <w:bCs w:val="0"/>
                 <w:sz w:val="20"/>
                 <w:szCs w:val="20"/>
                 <w:lang w:eastAsia="ko-KR"/>
@@ -5903,6 +6058,8 @@
             <w:r>
               <w:rPr>
                 <w:rFonts w:eastAsia="Malgun Gothic"/>
+                <w:b w:val="0"/>
+                <w:bCs w:val="0"/>
                 <w:sz w:val="20"/>
                 <w:szCs w:val="20"/>
                 <w:lang w:eastAsia="ko-KR"/>
@@ -5912,6 +6069,8 @@
             <w:r>
               <w:rPr>
                 <w:rFonts w:eastAsia="Malgun Gothic" w:hint="eastAsia"/>
+                <w:b w:val="0"/>
+                <w:bCs w:val="0"/>
                 <w:sz w:val="20"/>
                 <w:szCs w:val="20"/>
                 <w:lang w:eastAsia="ko-KR"/>
@@ -5921,15 +6080,19 @@
             <w:r>
               <w:rPr>
                 <w:rFonts w:eastAsia="Malgun Gothic" w:hint="eastAsia"/>
-                <w:sz w:val="20"/>
-                <w:szCs w:val="20"/>
-                <w:lang w:eastAsia="ko-KR"/>
-              </w:rPr>
-              <w:t xml:space="preserve"> </w:t>
-            </w:r>
-            <w:r>
-              <w:rPr>
-                <w:rFonts w:eastAsia="Malgun Gothic" w:hint="eastAsia"/>
+                <w:b w:val="0"/>
+                <w:bCs w:val="0"/>
+                <w:sz w:val="20"/>
+                <w:szCs w:val="20"/>
+                <w:lang w:eastAsia="ko-KR"/>
+              </w:rPr>
+              <w:t xml:space="preserve"> </w:t>
+            </w:r>
+            <w:r>
+              <w:rPr>
+                <w:rFonts w:eastAsia="Malgun Gothic" w:hint="eastAsia"/>
+                <w:b w:val="0"/>
+                <w:bCs w:val="0"/>
                 <w:sz w:val="20"/>
                 <w:szCs w:val="20"/>
                 <w:lang w:eastAsia="ko-KR"/>
@@ -5939,15 +6102,19 @@
             <w:r>
               <w:rPr>
                 <w:rFonts w:eastAsia="Malgun Gothic" w:hint="eastAsia"/>
-                <w:sz w:val="20"/>
-                <w:szCs w:val="20"/>
-                <w:lang w:eastAsia="ko-KR"/>
-              </w:rPr>
-              <w:t xml:space="preserve"> </w:t>
-            </w:r>
-            <w:r>
-              <w:rPr>
-                <w:rFonts w:eastAsia="Malgun Gothic" w:hint="eastAsia"/>
+                <w:b w:val="0"/>
+                <w:bCs w:val="0"/>
+                <w:sz w:val="20"/>
+                <w:szCs w:val="20"/>
+                <w:lang w:eastAsia="ko-KR"/>
+              </w:rPr>
+              <w:t xml:space="preserve"> </w:t>
+            </w:r>
+            <w:r>
+              <w:rPr>
+                <w:rFonts w:eastAsia="Malgun Gothic" w:hint="eastAsia"/>
+                <w:b w:val="0"/>
+                <w:bCs w:val="0"/>
                 <w:sz w:val="20"/>
                 <w:szCs w:val="20"/>
                 <w:lang w:eastAsia="ko-KR"/>
@@ -5957,15 +6124,19 @@
             <w:r>
               <w:rPr>
                 <w:rFonts w:eastAsia="Malgun Gothic" w:hint="eastAsia"/>
-                <w:sz w:val="20"/>
-                <w:szCs w:val="20"/>
-                <w:lang w:eastAsia="ko-KR"/>
-              </w:rPr>
-              <w:t xml:space="preserve"> </w:t>
-            </w:r>
-            <w:r>
-              <w:rPr>
-                <w:rFonts w:eastAsia="Malgun Gothic" w:hint="eastAsia"/>
+                <w:b w:val="0"/>
+                <w:bCs w:val="0"/>
+                <w:sz w:val="20"/>
+                <w:szCs w:val="20"/>
+                <w:lang w:eastAsia="ko-KR"/>
+              </w:rPr>
+              <w:t xml:space="preserve"> </w:t>
+            </w:r>
+            <w:r>
+              <w:rPr>
+                <w:rFonts w:eastAsia="Malgun Gothic" w:hint="eastAsia"/>
+                <w:b w:val="0"/>
+                <w:bCs w:val="0"/>
                 <w:sz w:val="20"/>
                 <w:szCs w:val="20"/>
                 <w:lang w:eastAsia="ko-KR"/>
@@ -5975,15 +6146,19 @@
             <w:r>
               <w:rPr>
                 <w:rFonts w:eastAsia="Malgun Gothic" w:hint="eastAsia"/>
-                <w:sz w:val="20"/>
-                <w:szCs w:val="20"/>
-                <w:lang w:eastAsia="ko-KR"/>
-              </w:rPr>
-              <w:t xml:space="preserve"> </w:t>
-            </w:r>
-            <w:r>
-              <w:rPr>
-                <w:rFonts w:eastAsia="Malgun Gothic" w:hint="eastAsia"/>
+                <w:b w:val="0"/>
+                <w:bCs w:val="0"/>
+                <w:sz w:val="20"/>
+                <w:szCs w:val="20"/>
+                <w:lang w:eastAsia="ko-KR"/>
+              </w:rPr>
+              <w:t xml:space="preserve"> </w:t>
+            </w:r>
+            <w:r>
+              <w:rPr>
+                <w:rFonts w:eastAsia="Malgun Gothic" w:hint="eastAsia"/>
+                <w:b w:val="0"/>
+                <w:bCs w:val="0"/>
                 <w:sz w:val="20"/>
                 <w:szCs w:val="20"/>
                 <w:lang w:eastAsia="ko-KR"/>
@@ -5993,15 +6168,19 @@
             <w:r>
               <w:rPr>
                 <w:rFonts w:eastAsia="Malgun Gothic" w:hint="eastAsia"/>
-                <w:sz w:val="20"/>
-                <w:szCs w:val="20"/>
-                <w:lang w:eastAsia="ko-KR"/>
-              </w:rPr>
-              <w:t xml:space="preserve"> </w:t>
-            </w:r>
-            <w:r>
-              <w:rPr>
-                <w:rFonts w:eastAsia="Malgun Gothic" w:hint="eastAsia"/>
+                <w:b w:val="0"/>
+                <w:bCs w:val="0"/>
+                <w:sz w:val="20"/>
+                <w:szCs w:val="20"/>
+                <w:lang w:eastAsia="ko-KR"/>
+              </w:rPr>
+              <w:t xml:space="preserve"> </w:t>
+            </w:r>
+            <w:r>
+              <w:rPr>
+                <w:rFonts w:eastAsia="Malgun Gothic" w:hint="eastAsia"/>
+                <w:b w:val="0"/>
+                <w:bCs w:val="0"/>
                 <w:sz w:val="20"/>
                 <w:szCs w:val="20"/>
                 <w:lang w:eastAsia="ko-KR"/>
@@ -6011,15 +6190,19 @@
             <w:r>
               <w:rPr>
                 <w:rFonts w:eastAsia="Malgun Gothic" w:hint="eastAsia"/>
-                <w:sz w:val="20"/>
-                <w:szCs w:val="20"/>
-                <w:lang w:eastAsia="ko-KR"/>
-              </w:rPr>
-              <w:t xml:space="preserve"> </w:t>
-            </w:r>
-            <w:r>
-              <w:rPr>
-                <w:rFonts w:eastAsia="Malgun Gothic" w:hint="eastAsia"/>
+                <w:b w:val="0"/>
+                <w:bCs w:val="0"/>
+                <w:sz w:val="20"/>
+                <w:szCs w:val="20"/>
+                <w:lang w:eastAsia="ko-KR"/>
+              </w:rPr>
+              <w:t xml:space="preserve"> </w:t>
+            </w:r>
+            <w:r>
+              <w:rPr>
+                <w:rFonts w:eastAsia="Malgun Gothic" w:hint="eastAsia"/>
+                <w:b w:val="0"/>
+                <w:bCs w:val="0"/>
                 <w:sz w:val="20"/>
                 <w:szCs w:val="20"/>
                 <w:lang w:eastAsia="ko-KR"/>
@@ -6153,6 +6336,8 @@
             <w:pPr>
               <w:rPr>
                 <w:rFonts w:eastAsia="Malgun Gothic"/>
+                <w:b w:val="0"/>
+                <w:bCs w:val="0"/>
                 <w:sz w:val="20"/>
                 <w:szCs w:val="20"/>
                 <w:lang w:eastAsia="ko-KR"/>
@@ -6161,6 +6346,8 @@
             <w:r>
               <w:rPr>
                 <w:rFonts w:eastAsia="Malgun Gothic" w:hint="eastAsia"/>
+                <w:b w:val="0"/>
+                <w:bCs w:val="0"/>
                 <w:sz w:val="20"/>
                 <w:szCs w:val="20"/>
                 <w:lang w:eastAsia="ko-KR"/>
@@ -6170,6 +6357,8 @@
             <w:r>
               <w:rPr>
                 <w:rFonts w:eastAsia="Malgun Gothic" w:hint="eastAsia"/>
+                <w:b w:val="0"/>
+                <w:bCs w:val="0"/>
                 <w:sz w:val="20"/>
                 <w:szCs w:val="20"/>
                 <w:lang w:eastAsia="ko-KR"/>
@@ -6179,15 +6368,19 @@
             <w:r>
               <w:rPr>
                 <w:rFonts w:eastAsia="Malgun Gothic" w:hint="eastAsia"/>
-                <w:sz w:val="20"/>
-                <w:szCs w:val="20"/>
-                <w:lang w:eastAsia="ko-KR"/>
-              </w:rPr>
-              <w:t xml:space="preserve"> </w:t>
-            </w:r>
-            <w:r>
-              <w:rPr>
-                <w:rFonts w:eastAsia="Malgun Gothic" w:hint="eastAsia"/>
+                <w:b w:val="0"/>
+                <w:bCs w:val="0"/>
+                <w:sz w:val="20"/>
+                <w:szCs w:val="20"/>
+                <w:lang w:eastAsia="ko-KR"/>
+              </w:rPr>
+              <w:t xml:space="preserve"> </w:t>
+            </w:r>
+            <w:r>
+              <w:rPr>
+                <w:rFonts w:eastAsia="Malgun Gothic" w:hint="eastAsia"/>
+                <w:b w:val="0"/>
+                <w:bCs w:val="0"/>
                 <w:sz w:val="20"/>
                 <w:szCs w:val="20"/>
                 <w:lang w:eastAsia="ko-KR"/>
@@ -6197,15 +6390,19 @@
             <w:r>
               <w:rPr>
                 <w:rFonts w:eastAsia="Malgun Gothic" w:hint="eastAsia"/>
-                <w:sz w:val="20"/>
-                <w:szCs w:val="20"/>
-                <w:lang w:eastAsia="ko-KR"/>
-              </w:rPr>
-              <w:t xml:space="preserve"> </w:t>
-            </w:r>
-            <w:r>
-              <w:rPr>
-                <w:rFonts w:eastAsia="Malgun Gothic" w:hint="eastAsia"/>
+                <w:b w:val="0"/>
+                <w:bCs w:val="0"/>
+                <w:sz w:val="20"/>
+                <w:szCs w:val="20"/>
+                <w:lang w:eastAsia="ko-KR"/>
+              </w:rPr>
+              <w:t xml:space="preserve"> </w:t>
+            </w:r>
+            <w:r>
+              <w:rPr>
+                <w:rFonts w:eastAsia="Malgun Gothic" w:hint="eastAsia"/>
+                <w:b w:val="0"/>
+                <w:bCs w:val="0"/>
                 <w:sz w:val="20"/>
                 <w:szCs w:val="20"/>
                 <w:lang w:eastAsia="ko-KR"/>
@@ -6555,6 +6752,8 @@
             <w:pPr>
               <w:rPr>
                 <w:rFonts w:eastAsia="Malgun Gothic"/>
+                <w:b w:val="0"/>
+                <w:bCs w:val="0"/>
                 <w:sz w:val="20"/>
                 <w:szCs w:val="20"/>
                 <w:lang w:eastAsia="ko-KR"/>
@@ -6563,6 +6762,8 @@
             <w:r>
               <w:rPr>
                 <w:rFonts w:eastAsia="Malgun Gothic" w:hint="eastAsia"/>
+                <w:b w:val="0"/>
+                <w:bCs w:val="0"/>
                 <w:sz w:val="20"/>
                 <w:szCs w:val="20"/>
                 <w:lang w:eastAsia="ko-KR"/>
@@ -6572,6 +6773,8 @@
             <w:r>
               <w:rPr>
                 <w:rFonts w:eastAsia="Malgun Gothic"/>
+                <w:b w:val="0"/>
+                <w:bCs w:val="0"/>
                 <w:sz w:val="20"/>
                 <w:szCs w:val="20"/>
                 <w:lang w:eastAsia="ko-KR"/>
@@ -6581,6 +6784,8 @@
             <w:r>
               <w:rPr>
                 <w:rFonts w:eastAsia="Malgun Gothic" w:hint="eastAsia"/>
+                <w:b w:val="0"/>
+                <w:bCs w:val="0"/>
                 <w:sz w:val="20"/>
                 <w:szCs w:val="20"/>
                 <w:lang w:eastAsia="ko-KR"/>
@@ -6590,6 +6795,8 @@
             <w:r>
               <w:rPr>
                 <w:rFonts w:eastAsia="Malgun Gothic" w:hint="eastAsia"/>
+                <w:b w:val="0"/>
+                <w:bCs w:val="0"/>
                 <w:sz w:val="20"/>
                 <w:szCs w:val="20"/>
                 <w:lang w:eastAsia="ko-KR"/>
@@ -6599,15 +6806,19 @@
             <w:r>
               <w:rPr>
                 <w:rFonts w:eastAsia="Malgun Gothic" w:hint="eastAsia"/>
-                <w:sz w:val="20"/>
-                <w:szCs w:val="20"/>
-                <w:lang w:eastAsia="ko-KR"/>
-              </w:rPr>
-              <w:t xml:space="preserve"> </w:t>
-            </w:r>
-            <w:r>
-              <w:rPr>
-                <w:rFonts w:eastAsia="Malgun Gothic"/>
+                <w:b w:val="0"/>
+                <w:bCs w:val="0"/>
+                <w:sz w:val="20"/>
+                <w:szCs w:val="20"/>
+                <w:lang w:eastAsia="ko-KR"/>
+              </w:rPr>
+              <w:t xml:space="preserve"> </w:t>
+            </w:r>
+            <w:r>
+              <w:rPr>
+                <w:rFonts w:eastAsia="Malgun Gothic"/>
+                <w:b w:val="0"/>
+                <w:bCs w:val="0"/>
                 <w:sz w:val="20"/>
                 <w:szCs w:val="20"/>
                 <w:lang w:eastAsia="ko-KR"/>
@@ -6617,6 +6828,8 @@
             <w:r>
               <w:rPr>
                 <w:rFonts w:eastAsia="Malgun Gothic" w:hint="eastAsia"/>
+                <w:b w:val="0"/>
+                <w:bCs w:val="0"/>
                 <w:sz w:val="20"/>
                 <w:szCs w:val="20"/>
                 <w:lang w:eastAsia="ko-KR"/>
@@ -6626,15 +6839,19 @@
             <w:r>
               <w:rPr>
                 <w:rFonts w:eastAsia="Malgun Gothic" w:hint="eastAsia"/>
-                <w:sz w:val="20"/>
-                <w:szCs w:val="20"/>
-                <w:lang w:eastAsia="ko-KR"/>
-              </w:rPr>
-              <w:t xml:space="preserve"> </w:t>
-            </w:r>
-            <w:r>
-              <w:rPr>
-                <w:rFonts w:eastAsia="Malgun Gothic" w:hint="eastAsia"/>
+                <w:b w:val="0"/>
+                <w:bCs w:val="0"/>
+                <w:sz w:val="20"/>
+                <w:szCs w:val="20"/>
+                <w:lang w:eastAsia="ko-KR"/>
+              </w:rPr>
+              <w:t xml:space="preserve"> </w:t>
+            </w:r>
+            <w:r>
+              <w:rPr>
+                <w:rFonts w:eastAsia="Malgun Gothic" w:hint="eastAsia"/>
+                <w:b w:val="0"/>
+                <w:bCs w:val="0"/>
                 <w:sz w:val="20"/>
                 <w:szCs w:val="20"/>
                 <w:lang w:eastAsia="ko-KR"/>
@@ -6644,6 +6861,8 @@
             <w:r>
               <w:rPr>
                 <w:rFonts w:eastAsia="Malgun Gothic"/>
+                <w:b w:val="0"/>
+                <w:bCs w:val="0"/>
                 <w:sz w:val="20"/>
                 <w:szCs w:val="20"/>
                 <w:lang w:eastAsia="ko-KR"/>
@@ -6653,15 +6872,19 @@
             <w:r>
               <w:rPr>
                 <w:rFonts w:eastAsia="Malgun Gothic" w:hint="eastAsia"/>
-                <w:sz w:val="20"/>
-                <w:szCs w:val="20"/>
-                <w:lang w:eastAsia="ko-KR"/>
-              </w:rPr>
-              <w:t xml:space="preserve"> </w:t>
-            </w:r>
-            <w:r>
-              <w:rPr>
-                <w:rFonts w:eastAsia="Malgun Gothic" w:hint="eastAsia"/>
+                <w:b w:val="0"/>
+                <w:bCs w:val="0"/>
+                <w:sz w:val="20"/>
+                <w:szCs w:val="20"/>
+                <w:lang w:eastAsia="ko-KR"/>
+              </w:rPr>
+              <w:t xml:space="preserve"> </w:t>
+            </w:r>
+            <w:r>
+              <w:rPr>
+                <w:rFonts w:eastAsia="Malgun Gothic" w:hint="eastAsia"/>
+                <w:b w:val="0"/>
+                <w:bCs w:val="0"/>
                 <w:sz w:val="20"/>
                 <w:szCs w:val="20"/>
                 <w:lang w:eastAsia="ko-KR"/>
@@ -6671,15 +6894,19 @@
             <w:r>
               <w:rPr>
                 <w:rFonts w:eastAsia="Malgun Gothic" w:hint="eastAsia"/>
-                <w:sz w:val="20"/>
-                <w:szCs w:val="20"/>
-                <w:lang w:eastAsia="ko-KR"/>
-              </w:rPr>
-              <w:t xml:space="preserve"> </w:t>
-            </w:r>
-            <w:r>
-              <w:rPr>
-                <w:rFonts w:eastAsia="Malgun Gothic" w:hint="eastAsia"/>
+                <w:b w:val="0"/>
+                <w:bCs w:val="0"/>
+                <w:sz w:val="20"/>
+                <w:szCs w:val="20"/>
+                <w:lang w:eastAsia="ko-KR"/>
+              </w:rPr>
+              <w:t xml:space="preserve"> </w:t>
+            </w:r>
+            <w:r>
+              <w:rPr>
+                <w:rFonts w:eastAsia="Malgun Gothic" w:hint="eastAsia"/>
+                <w:b w:val="0"/>
+                <w:bCs w:val="0"/>
                 <w:sz w:val="20"/>
                 <w:szCs w:val="20"/>
                 <w:lang w:eastAsia="ko-KR"/>
@@ -7188,13 +7415,6 @@
           <w:lang w:eastAsia="ko-KR"/>
         </w:rPr>
         <w:t>.</w:t>
-      </w:r>
-      <w:r>
-        <w:rPr>
-          <w:rFonts w:eastAsia="Malgun Gothic" w:hint="eastAsia"/>
-          <w:lang w:eastAsia="ko-KR"/>
-        </w:rPr>
-        <w:t xml:space="preserve"> </w:t>
       </w:r>
       <w:r>
         <w:rPr>
@@ -7321,6 +7541,8 @@
             <w:pPr>
               <w:rPr>
                 <w:rFonts w:eastAsia="Malgun Gothic"/>
+                <w:b w:val="0"/>
+                <w:bCs w:val="0"/>
                 <w:sz w:val="20"/>
                 <w:szCs w:val="20"/>
                 <w:lang w:eastAsia="ko-KR"/>
@@ -7329,6 +7551,8 @@
             <w:r>
               <w:rPr>
                 <w:rFonts w:eastAsia="Malgun Gothic" w:hint="eastAsia"/>
+                <w:b w:val="0"/>
+                <w:bCs w:val="0"/>
                 <w:sz w:val="20"/>
                 <w:szCs w:val="20"/>
                 <w:lang w:eastAsia="ko-KR"/>
@@ -7338,6 +7562,8 @@
             <w:r>
               <w:rPr>
                 <w:rFonts w:eastAsia="Malgun Gothic"/>
+                <w:b w:val="0"/>
+                <w:bCs w:val="0"/>
                 <w:sz w:val="20"/>
                 <w:szCs w:val="20"/>
                 <w:lang w:eastAsia="ko-KR"/>
@@ -7347,6 +7573,8 @@
             <w:r>
               <w:rPr>
                 <w:rFonts w:eastAsia="Malgun Gothic" w:hint="eastAsia"/>
+                <w:b w:val="0"/>
+                <w:bCs w:val="0"/>
                 <w:sz w:val="20"/>
                 <w:szCs w:val="20"/>
                 <w:lang w:eastAsia="ko-KR"/>
@@ -7356,6 +7584,8 @@
             <w:r>
               <w:rPr>
                 <w:rFonts w:eastAsia="Malgun Gothic" w:hint="eastAsia"/>
+                <w:b w:val="0"/>
+                <w:bCs w:val="0"/>
                 <w:sz w:val="20"/>
                 <w:szCs w:val="20"/>
                 <w:lang w:eastAsia="ko-KR"/>
@@ -7365,15 +7595,19 @@
             <w:r>
               <w:rPr>
                 <w:rFonts w:eastAsia="Malgun Gothic" w:hint="eastAsia"/>
-                <w:sz w:val="20"/>
-                <w:szCs w:val="20"/>
-                <w:lang w:eastAsia="ko-KR"/>
-              </w:rPr>
-              <w:t xml:space="preserve"> </w:t>
-            </w:r>
-            <w:r>
-              <w:rPr>
-                <w:rFonts w:eastAsia="Malgun Gothic" w:hint="eastAsia"/>
+                <w:b w:val="0"/>
+                <w:bCs w:val="0"/>
+                <w:sz w:val="20"/>
+                <w:szCs w:val="20"/>
+                <w:lang w:eastAsia="ko-KR"/>
+              </w:rPr>
+              <w:t xml:space="preserve"> </w:t>
+            </w:r>
+            <w:r>
+              <w:rPr>
+                <w:rFonts w:eastAsia="Malgun Gothic" w:hint="eastAsia"/>
+                <w:b w:val="0"/>
+                <w:bCs w:val="0"/>
                 <w:sz w:val="20"/>
                 <w:szCs w:val="20"/>
                 <w:lang w:eastAsia="ko-KR"/>
@@ -7383,15 +7617,19 @@
             <w:r>
               <w:rPr>
                 <w:rFonts w:eastAsia="Malgun Gothic" w:hint="eastAsia"/>
-                <w:sz w:val="20"/>
-                <w:szCs w:val="20"/>
-                <w:lang w:eastAsia="ko-KR"/>
-              </w:rPr>
-              <w:t xml:space="preserve"> </w:t>
-            </w:r>
-            <w:r>
-              <w:rPr>
-                <w:rFonts w:eastAsia="Malgun Gothic" w:hint="eastAsia"/>
+                <w:b w:val="0"/>
+                <w:bCs w:val="0"/>
+                <w:sz w:val="20"/>
+                <w:szCs w:val="20"/>
+                <w:lang w:eastAsia="ko-KR"/>
+              </w:rPr>
+              <w:t xml:space="preserve"> </w:t>
+            </w:r>
+            <w:r>
+              <w:rPr>
+                <w:rFonts w:eastAsia="Malgun Gothic" w:hint="eastAsia"/>
+                <w:b w:val="0"/>
+                <w:bCs w:val="0"/>
                 <w:sz w:val="20"/>
                 <w:szCs w:val="20"/>
                 <w:lang w:eastAsia="ko-KR"/>
@@ -7401,15 +7639,19 @@
             <w:r>
               <w:rPr>
                 <w:rFonts w:eastAsia="Malgun Gothic" w:hint="eastAsia"/>
-                <w:sz w:val="20"/>
-                <w:szCs w:val="20"/>
-                <w:lang w:eastAsia="ko-KR"/>
-              </w:rPr>
-              <w:t xml:space="preserve"> </w:t>
-            </w:r>
-            <w:r>
-              <w:rPr>
-                <w:rFonts w:eastAsia="Malgun Gothic" w:hint="eastAsia"/>
+                <w:b w:val="0"/>
+                <w:bCs w:val="0"/>
+                <w:sz w:val="20"/>
+                <w:szCs w:val="20"/>
+                <w:lang w:eastAsia="ko-KR"/>
+              </w:rPr>
+              <w:t xml:space="preserve"> </w:t>
+            </w:r>
+            <w:r>
+              <w:rPr>
+                <w:rFonts w:eastAsia="Malgun Gothic" w:hint="eastAsia"/>
+                <w:b w:val="0"/>
+                <w:bCs w:val="0"/>
                 <w:sz w:val="20"/>
                 <w:szCs w:val="20"/>
                 <w:lang w:eastAsia="ko-KR"/>
@@ -7419,15 +7661,19 @@
             <w:r>
               <w:rPr>
                 <w:rFonts w:eastAsia="Malgun Gothic" w:hint="eastAsia"/>
-                <w:sz w:val="20"/>
-                <w:szCs w:val="20"/>
-                <w:lang w:eastAsia="ko-KR"/>
-              </w:rPr>
-              <w:t xml:space="preserve"> </w:t>
-            </w:r>
-            <w:r>
-              <w:rPr>
-                <w:rFonts w:eastAsia="Malgun Gothic" w:hint="eastAsia"/>
+                <w:b w:val="0"/>
+                <w:bCs w:val="0"/>
+                <w:sz w:val="20"/>
+                <w:szCs w:val="20"/>
+                <w:lang w:eastAsia="ko-KR"/>
+              </w:rPr>
+              <w:t xml:space="preserve"> </w:t>
+            </w:r>
+            <w:r>
+              <w:rPr>
+                <w:rFonts w:eastAsia="Malgun Gothic" w:hint="eastAsia"/>
+                <w:b w:val="0"/>
+                <w:bCs w:val="0"/>
                 <w:sz w:val="20"/>
                 <w:szCs w:val="20"/>
                 <w:lang w:eastAsia="ko-KR"/>
@@ -7437,15 +7683,19 @@
             <w:r>
               <w:rPr>
                 <w:rFonts w:eastAsia="Malgun Gothic" w:hint="eastAsia"/>
-                <w:sz w:val="20"/>
-                <w:szCs w:val="20"/>
-                <w:lang w:eastAsia="ko-KR"/>
-              </w:rPr>
-              <w:t xml:space="preserve"> </w:t>
-            </w:r>
-            <w:r>
-              <w:rPr>
-                <w:rFonts w:eastAsia="Malgun Gothic" w:hint="eastAsia"/>
+                <w:b w:val="0"/>
+                <w:bCs w:val="0"/>
+                <w:sz w:val="20"/>
+                <w:szCs w:val="20"/>
+                <w:lang w:eastAsia="ko-KR"/>
+              </w:rPr>
+              <w:t xml:space="preserve"> </w:t>
+            </w:r>
+            <w:r>
+              <w:rPr>
+                <w:rFonts w:eastAsia="Malgun Gothic" w:hint="eastAsia"/>
+                <w:b w:val="0"/>
+                <w:bCs w:val="0"/>
                 <w:sz w:val="20"/>
                 <w:szCs w:val="20"/>
                 <w:lang w:eastAsia="ko-KR"/>
@@ -7455,15 +7705,19 @@
             <w:r>
               <w:rPr>
                 <w:rFonts w:eastAsia="Malgun Gothic" w:hint="eastAsia"/>
-                <w:sz w:val="20"/>
-                <w:szCs w:val="20"/>
-                <w:lang w:eastAsia="ko-KR"/>
-              </w:rPr>
-              <w:t xml:space="preserve"> </w:t>
-            </w:r>
-            <w:r>
-              <w:rPr>
-                <w:rFonts w:eastAsia="Malgun Gothic" w:hint="eastAsia"/>
+                <w:b w:val="0"/>
+                <w:bCs w:val="0"/>
+                <w:sz w:val="20"/>
+                <w:szCs w:val="20"/>
+                <w:lang w:eastAsia="ko-KR"/>
+              </w:rPr>
+              <w:t xml:space="preserve"> </w:t>
+            </w:r>
+            <w:r>
+              <w:rPr>
+                <w:rFonts w:eastAsia="Malgun Gothic" w:hint="eastAsia"/>
+                <w:b w:val="0"/>
+                <w:bCs w:val="0"/>
                 <w:sz w:val="20"/>
                 <w:szCs w:val="20"/>
                 <w:lang w:eastAsia="ko-KR"/>
@@ -7611,7 +7865,8 @@
     <w:p>
       <w:pPr>
         <w:rPr>
-          <w:rFonts w:eastAsia="Malgun Gothic"/>
+          <w:rFonts w:ascii="Calibri" w:eastAsia="Calibri" w:hAnsi="Calibri" w:cs="Calibri"/>
+          <w:color w:val="000000" w:themeColor="text1"/>
           <w:lang w:eastAsia="ko-KR"/>
         </w:rPr>
       </w:pPr>
@@ -7619,7 +7874,1477 @@
     <w:p>
       <w:pPr>
         <w:rPr>
-          <w:rFonts w:ascii="Batang" w:eastAsia="Batang" w:hAnsi="Batang" w:cs="Batang" w:hint="eastAsia"/>
+          <w:rFonts w:ascii="Calibri" w:eastAsia="Calibri" w:hAnsi="Calibri" w:cs="Calibri"/>
+          <w:color w:val="000000" w:themeColor="text1"/>
+        </w:rPr>
+      </w:pPr>
+      <w:r>
+        <w:rPr>
+          <w:rFonts w:ascii="Calibri" w:eastAsia="Calibri" w:hAnsi="Calibri" w:cs="Calibri" w:hint="eastAsia"/>
+          <w:color w:val="000000" w:themeColor="text1"/>
+          <w:lang w:eastAsia="ko-KR"/>
+        </w:rPr>
+        <w:t>1</w:t>
+      </w:r>
+      <w:r>
+        <w:rPr>
+          <w:rFonts w:ascii="Calibri" w:eastAsia="Calibri" w:hAnsi="Calibri" w:cs="Calibri"/>
+          <w:color w:val="000000" w:themeColor="text1"/>
+          <w:lang w:eastAsia="ko-KR"/>
+        </w:rPr>
+        <w:t>1.</w:t>
+      </w:r>
+      <w:r>
+        <w:rPr>
+          <w:rFonts w:ascii="Calibri" w:eastAsia="Calibri" w:hAnsi="Calibri" w:cs="Calibri"/>
+          <w:color w:val="000000" w:themeColor="text1"/>
+          <w:lang w:eastAsia="ko-KR"/>
+        </w:rPr>
+        <w:t>대여소 검색</w:t>
+      </w:r>
+    </w:p>
+    <w:tbl>
+      <w:tblPr>
+        <w:tblStyle w:val="PlainTable1"/>
+        <w:tblW w:w="0" w:type="auto"/>
+        <w:tblInd w:w="-5" w:type="dxa"/>
+        <w:tblLook w:val="04A0" w:firstRow="1" w:lastRow="0" w:firstColumn="1" w:lastColumn="0" w:noHBand="0" w:noVBand="1"/>
+      </w:tblPr>
+      <w:tblGrid>
+        <w:gridCol w:w="4253"/>
+        <w:gridCol w:w="4382"/>
+      </w:tblGrid>
+      <w:tr>
+        <w:trPr>
+          <w:cnfStyle w:val="100000000000" w:firstRow="1" w:lastRow="0" w:firstColumn="0" w:lastColumn="0" w:oddVBand="0" w:evenVBand="0" w:oddHBand="0" w:evenHBand="0" w:firstRowFirstColumn="0" w:firstRowLastColumn="0" w:lastRowFirstColumn="0" w:lastRowLastColumn="0"/>
+        </w:trPr>
+        <w:tc>
+          <w:tcPr>
+            <w:cnfStyle w:val="001000000000" w:firstRow="0" w:lastRow="0" w:firstColumn="1" w:lastColumn="0" w:oddVBand="0" w:evenVBand="0" w:oddHBand="0" w:evenHBand="0" w:firstRowFirstColumn="0" w:firstRowLastColumn="0" w:lastRowFirstColumn="0" w:lastRowLastColumn="0"/>
+            <w:tcW w:w="4253" w:type="dxa"/>
+          </w:tcPr>
+          <w:p>
+            <w:pPr>
+              <w:rPr>
+                <w:sz w:val="20"/>
+                <w:szCs w:val="20"/>
+                <w:lang w:eastAsia="ko-KR"/>
+              </w:rPr>
+            </w:pPr>
+            <w:r>
+              <w:rPr>
+                <w:rFonts w:eastAsia="Malgun Gothic" w:cs="Malgun Gothic"/>
+                <w:sz w:val="20"/>
+                <w:szCs w:val="20"/>
+                <w:lang w:eastAsia="ko-KR"/>
+              </w:rPr>
+              <w:t>Actor Action</w:t>
+            </w:r>
+          </w:p>
+        </w:tc>
+        <w:tc>
+          <w:tcPr>
+            <w:tcW w:w="4382" w:type="dxa"/>
+          </w:tcPr>
+          <w:p>
+            <w:pPr>
+              <w:cnfStyle w:val="100000000000" w:firstRow="1" w:lastRow="0" w:firstColumn="0" w:lastColumn="0" w:oddVBand="0" w:evenVBand="0" w:oddHBand="0" w:evenHBand="0" w:firstRowFirstColumn="0" w:firstRowLastColumn="0" w:lastRowFirstColumn="0" w:lastRowLastColumn="0"/>
+              <w:rPr>
+                <w:rFonts w:eastAsia="Malgun Gothic"/>
+                <w:b w:val="0"/>
+                <w:bCs w:val="0"/>
+                <w:sz w:val="20"/>
+                <w:szCs w:val="20"/>
+                <w:lang w:eastAsia="ko-KR"/>
+              </w:rPr>
+            </w:pPr>
+            <w:r>
+              <w:rPr>
+                <w:rFonts w:eastAsia="Malgun Gothic" w:hint="eastAsia"/>
+                <w:sz w:val="20"/>
+                <w:szCs w:val="20"/>
+                <w:lang w:eastAsia="ko-KR"/>
+              </w:rPr>
+              <w:t>S</w:t>
+            </w:r>
+            <w:r>
+              <w:rPr>
+                <w:rFonts w:eastAsia="Malgun Gothic"/>
+                <w:sz w:val="20"/>
+                <w:szCs w:val="20"/>
+                <w:lang w:eastAsia="ko-KR"/>
+              </w:rPr>
+              <w:t>ystem Response</w:t>
+            </w:r>
+          </w:p>
+        </w:tc>
+      </w:tr>
+      <w:tr>
+        <w:trPr>
+          <w:cnfStyle w:val="000000100000" w:firstRow="0" w:lastRow="0" w:firstColumn="0" w:lastColumn="0" w:oddVBand="0" w:evenVBand="0" w:oddHBand="1" w:evenHBand="0" w:firstRowFirstColumn="0" w:firstRowLastColumn="0" w:lastRowFirstColumn="0" w:lastRowLastColumn="0"/>
+        </w:trPr>
+        <w:tc>
+          <w:tcPr>
+            <w:cnfStyle w:val="001000000000" w:firstRow="0" w:lastRow="0" w:firstColumn="1" w:lastColumn="0" w:oddVBand="0" w:evenVBand="0" w:oddHBand="0" w:evenHBand="0" w:firstRowFirstColumn="0" w:firstRowLastColumn="0" w:lastRowFirstColumn="0" w:lastRowLastColumn="0"/>
+            <w:tcW w:w="4253" w:type="dxa"/>
+          </w:tcPr>
+          <w:p>
+            <w:pPr>
+              <w:rPr>
+                <w:rFonts w:eastAsia="Malgun Gothic" w:hint="eastAsia"/>
+                <w:b w:val="0"/>
+                <w:bCs w:val="0"/>
+                <w:sz w:val="20"/>
+                <w:szCs w:val="20"/>
+                <w:lang w:eastAsia="ko-KR"/>
+              </w:rPr>
+            </w:pPr>
+            <w:r>
+              <w:rPr>
+                <w:rFonts w:eastAsia="Malgun Gothic" w:hint="eastAsia"/>
+                <w:b w:val="0"/>
+                <w:bCs w:val="0"/>
+                <w:sz w:val="20"/>
+                <w:szCs w:val="20"/>
+                <w:lang w:eastAsia="ko-KR"/>
+              </w:rPr>
+              <w:t>1</w:t>
+            </w:r>
+            <w:r>
+              <w:rPr>
+                <w:rFonts w:eastAsia="Malgun Gothic"/>
+                <w:b w:val="0"/>
+                <w:bCs w:val="0"/>
+                <w:sz w:val="20"/>
+                <w:szCs w:val="20"/>
+                <w:lang w:eastAsia="ko-KR"/>
+              </w:rPr>
+              <w:t>.</w:t>
+            </w:r>
+            <w:r>
+              <w:rPr>
+                <w:rFonts w:eastAsia="Malgun Gothic"/>
+                <w:b w:val="0"/>
+                <w:bCs w:val="0"/>
+                <w:sz w:val="20"/>
+                <w:szCs w:val="20"/>
+                <w:lang w:eastAsia="ko-KR"/>
+              </w:rPr>
+              <w:t xml:space="preserve"> </w:t>
+            </w:r>
+            <w:r>
+              <w:rPr>
+                <w:rFonts w:eastAsia="Malgun Gothic" w:hint="eastAsia"/>
+                <w:b w:val="0"/>
+                <w:bCs w:val="0"/>
+                <w:sz w:val="20"/>
+                <w:szCs w:val="20"/>
+                <w:lang w:eastAsia="ko-KR"/>
+              </w:rPr>
+              <w:t>없음</w:t>
+            </w:r>
+          </w:p>
+        </w:tc>
+        <w:tc>
+          <w:tcPr>
+            <w:tcW w:w="4382" w:type="dxa"/>
+          </w:tcPr>
+          <w:p>
+            <w:pPr>
+              <w:cnfStyle w:val="000000100000" w:firstRow="0" w:lastRow="0" w:firstColumn="0" w:lastColumn="0" w:oddVBand="0" w:evenVBand="0" w:oddHBand="1" w:evenHBand="0" w:firstRowFirstColumn="0" w:firstRowLastColumn="0" w:lastRowFirstColumn="0" w:lastRowLastColumn="0"/>
+              <w:rPr>
+                <w:rFonts w:eastAsia="Malgun Gothic" w:hint="eastAsia"/>
+                <w:sz w:val="20"/>
+                <w:szCs w:val="20"/>
+                <w:lang w:eastAsia="ko-KR"/>
+              </w:rPr>
+            </w:pPr>
+            <w:r>
+              <w:rPr>
+                <w:rFonts w:eastAsia="Malgun Gothic"/>
+                <w:sz w:val="20"/>
+                <w:szCs w:val="20"/>
+                <w:lang w:eastAsia="ko-KR"/>
+              </w:rPr>
+              <w:t xml:space="preserve">2. </w:t>
+            </w:r>
+            <w:r>
+              <w:rPr>
+                <w:rFonts w:eastAsia="Malgun Gothic" w:hint="eastAsia"/>
+                <w:sz w:val="20"/>
+                <w:szCs w:val="20"/>
+                <w:lang w:eastAsia="ko-KR"/>
+              </w:rPr>
+              <w:t>대여소</w:t>
+            </w:r>
+            <w:r>
+              <w:rPr>
+                <w:rFonts w:eastAsia="Malgun Gothic" w:hint="eastAsia"/>
+                <w:sz w:val="20"/>
+                <w:szCs w:val="20"/>
+                <w:lang w:eastAsia="ko-KR"/>
+              </w:rPr>
+              <w:t xml:space="preserve"> </w:t>
+            </w:r>
+            <w:r>
+              <w:rPr>
+                <w:rFonts w:eastAsia="Malgun Gothic" w:hint="eastAsia"/>
+                <w:sz w:val="20"/>
+                <w:szCs w:val="20"/>
+                <w:lang w:eastAsia="ko-KR"/>
+              </w:rPr>
+              <w:t>검색</w:t>
+            </w:r>
+            <w:r>
+              <w:rPr>
+                <w:rFonts w:eastAsia="Malgun Gothic" w:hint="eastAsia"/>
+                <w:sz w:val="20"/>
+                <w:szCs w:val="20"/>
+                <w:lang w:eastAsia="ko-KR"/>
+              </w:rPr>
+              <w:t xml:space="preserve"> </w:t>
+            </w:r>
+            <w:r>
+              <w:rPr>
+                <w:rFonts w:eastAsia="Malgun Gothic" w:hint="eastAsia"/>
+                <w:sz w:val="20"/>
+                <w:szCs w:val="20"/>
+                <w:lang w:eastAsia="ko-KR"/>
+              </w:rPr>
+              <w:t>화면을</w:t>
+            </w:r>
+            <w:r>
+              <w:rPr>
+                <w:rFonts w:eastAsia="Malgun Gothic" w:hint="eastAsia"/>
+                <w:sz w:val="20"/>
+                <w:szCs w:val="20"/>
+                <w:lang w:eastAsia="ko-KR"/>
+              </w:rPr>
+              <w:t xml:space="preserve"> </w:t>
+            </w:r>
+            <w:r>
+              <w:rPr>
+                <w:rFonts w:eastAsia="Malgun Gothic" w:hint="eastAsia"/>
+                <w:sz w:val="20"/>
+                <w:szCs w:val="20"/>
+                <w:lang w:eastAsia="ko-KR"/>
+              </w:rPr>
+              <w:t>출력한다</w:t>
+            </w:r>
+          </w:p>
+        </w:tc>
+      </w:tr>
+      <w:tr>
+        <w:tc>
+          <w:tcPr>
+            <w:cnfStyle w:val="001000000000" w:firstRow="0" w:lastRow="0" w:firstColumn="1" w:lastColumn="0" w:oddVBand="0" w:evenVBand="0" w:oddHBand="0" w:evenHBand="0" w:firstRowFirstColumn="0" w:firstRowLastColumn="0" w:lastRowFirstColumn="0" w:lastRowLastColumn="0"/>
+            <w:tcW w:w="4253" w:type="dxa"/>
+          </w:tcPr>
+          <w:p>
+            <w:pPr>
+              <w:rPr>
+                <w:rFonts w:eastAsia="Malgun Gothic" w:hint="eastAsia"/>
+                <w:b w:val="0"/>
+                <w:bCs w:val="0"/>
+                <w:sz w:val="20"/>
+                <w:szCs w:val="20"/>
+                <w:lang w:eastAsia="ko-KR"/>
+              </w:rPr>
+            </w:pPr>
+            <w:r>
+              <w:rPr>
+                <w:rFonts w:eastAsia="Malgun Gothic"/>
+                <w:b w:val="0"/>
+                <w:bCs w:val="0"/>
+                <w:sz w:val="20"/>
+                <w:szCs w:val="20"/>
+                <w:lang w:eastAsia="ko-KR"/>
+              </w:rPr>
+              <w:t>3.</w:t>
+            </w:r>
+            <w:r>
+              <w:rPr>
+                <w:rFonts w:eastAsia="Malgun Gothic" w:hint="eastAsia"/>
+                <w:b w:val="0"/>
+                <w:bCs w:val="0"/>
+                <w:sz w:val="20"/>
+                <w:szCs w:val="20"/>
+                <w:lang w:eastAsia="ko-KR"/>
+              </w:rPr>
+              <w:t>회원이</w:t>
+            </w:r>
+            <w:r>
+              <w:rPr>
+                <w:rFonts w:eastAsia="Malgun Gothic" w:hint="eastAsia"/>
+                <w:b w:val="0"/>
+                <w:bCs w:val="0"/>
+                <w:sz w:val="20"/>
+                <w:szCs w:val="20"/>
+                <w:lang w:eastAsia="ko-KR"/>
+              </w:rPr>
+              <w:t xml:space="preserve"> </w:t>
+            </w:r>
+            <w:r>
+              <w:rPr>
+                <w:rFonts w:eastAsia="Malgun Gothic" w:hint="eastAsia"/>
+                <w:b w:val="0"/>
+                <w:bCs w:val="0"/>
+                <w:sz w:val="20"/>
+                <w:szCs w:val="20"/>
+                <w:lang w:eastAsia="ko-KR"/>
+              </w:rPr>
+              <w:t>대여소</w:t>
+            </w:r>
+            <w:r>
+              <w:rPr>
+                <w:rFonts w:eastAsia="Malgun Gothic" w:hint="eastAsia"/>
+                <w:b w:val="0"/>
+                <w:bCs w:val="0"/>
+                <w:sz w:val="20"/>
+                <w:szCs w:val="20"/>
+                <w:lang w:eastAsia="ko-KR"/>
+              </w:rPr>
+              <w:t xml:space="preserve"> </w:t>
+            </w:r>
+            <w:r>
+              <w:rPr>
+                <w:rFonts w:eastAsia="Malgun Gothic" w:hint="eastAsia"/>
+                <w:b w:val="0"/>
+                <w:bCs w:val="0"/>
+                <w:sz w:val="20"/>
+                <w:szCs w:val="20"/>
+                <w:lang w:eastAsia="ko-KR"/>
+              </w:rPr>
+              <w:t>이름을</w:t>
+            </w:r>
+            <w:r>
+              <w:rPr>
+                <w:rFonts w:eastAsia="Malgun Gothic" w:hint="eastAsia"/>
+                <w:b w:val="0"/>
+                <w:bCs w:val="0"/>
+                <w:sz w:val="20"/>
+                <w:szCs w:val="20"/>
+                <w:lang w:eastAsia="ko-KR"/>
+              </w:rPr>
+              <w:t xml:space="preserve"> </w:t>
+            </w:r>
+            <w:r>
+              <w:rPr>
+                <w:rFonts w:eastAsia="Malgun Gothic" w:hint="eastAsia"/>
+                <w:b w:val="0"/>
+                <w:bCs w:val="0"/>
+                <w:sz w:val="20"/>
+                <w:szCs w:val="20"/>
+                <w:lang w:eastAsia="ko-KR"/>
+              </w:rPr>
+              <w:t>입력한다</w:t>
+            </w:r>
+          </w:p>
+        </w:tc>
+        <w:tc>
+          <w:tcPr>
+            <w:tcW w:w="4382" w:type="dxa"/>
+          </w:tcPr>
+          <w:p>
+            <w:pPr>
+              <w:tabs>
+                <w:tab w:val="left" w:pos="930"/>
+              </w:tabs>
+              <w:cnfStyle w:val="000000000000" w:firstRow="0" w:lastRow="0" w:firstColumn="0" w:lastColumn="0" w:oddVBand="0" w:evenVBand="0" w:oddHBand="0" w:evenHBand="0" w:firstRowFirstColumn="0" w:firstRowLastColumn="0" w:lastRowFirstColumn="0" w:lastRowLastColumn="0"/>
+              <w:rPr>
+                <w:rFonts w:eastAsia="Malgun Gothic" w:hint="eastAsia"/>
+                <w:sz w:val="20"/>
+                <w:szCs w:val="20"/>
+                <w:lang w:eastAsia="ko-KR"/>
+              </w:rPr>
+            </w:pPr>
+            <w:r>
+              <w:rPr>
+                <w:rFonts w:eastAsia="Malgun Gothic" w:hint="eastAsia"/>
+                <w:sz w:val="20"/>
+                <w:szCs w:val="20"/>
+                <w:lang w:eastAsia="ko-KR"/>
+              </w:rPr>
+              <w:t>4</w:t>
+            </w:r>
+            <w:r>
+              <w:rPr>
+                <w:rFonts w:eastAsia="Malgun Gothic"/>
+                <w:sz w:val="20"/>
+                <w:szCs w:val="20"/>
+                <w:lang w:eastAsia="ko-KR"/>
+              </w:rPr>
+              <w:t xml:space="preserve">. </w:t>
+            </w:r>
+            <w:r>
+              <w:rPr>
+                <w:rFonts w:eastAsia="Malgun Gothic" w:hint="eastAsia"/>
+                <w:sz w:val="20"/>
+                <w:szCs w:val="20"/>
+                <w:lang w:eastAsia="ko-KR"/>
+              </w:rPr>
+              <w:t xml:space="preserve"> </w:t>
+            </w:r>
+            <w:r>
+              <w:rPr>
+                <w:rFonts w:eastAsia="Malgun Gothic" w:hint="eastAsia"/>
+                <w:sz w:val="20"/>
+                <w:szCs w:val="20"/>
+                <w:lang w:eastAsia="ko-KR"/>
+              </w:rPr>
+              <w:t>시스템이</w:t>
+            </w:r>
+            <w:r>
+              <w:rPr>
+                <w:rFonts w:eastAsia="Malgun Gothic" w:hint="eastAsia"/>
+                <w:sz w:val="20"/>
+                <w:szCs w:val="20"/>
+                <w:lang w:eastAsia="ko-KR"/>
+              </w:rPr>
+              <w:t xml:space="preserve"> </w:t>
+            </w:r>
+            <w:r>
+              <w:rPr>
+                <w:rFonts w:eastAsia="Malgun Gothic" w:hint="eastAsia"/>
+                <w:sz w:val="20"/>
+                <w:szCs w:val="20"/>
+                <w:lang w:eastAsia="ko-KR"/>
+              </w:rPr>
+              <w:t>해당</w:t>
+            </w:r>
+            <w:r>
+              <w:rPr>
+                <w:rFonts w:eastAsia="Malgun Gothic" w:hint="eastAsia"/>
+                <w:sz w:val="20"/>
+                <w:szCs w:val="20"/>
+                <w:lang w:eastAsia="ko-KR"/>
+              </w:rPr>
+              <w:t xml:space="preserve"> </w:t>
+            </w:r>
+            <w:r>
+              <w:rPr>
+                <w:rFonts w:eastAsia="Malgun Gothic" w:hint="eastAsia"/>
+                <w:sz w:val="20"/>
+                <w:szCs w:val="20"/>
+                <w:lang w:eastAsia="ko-KR"/>
+              </w:rPr>
+              <w:t>조건에</w:t>
+            </w:r>
+            <w:r>
+              <w:rPr>
+                <w:rFonts w:eastAsia="Malgun Gothic" w:hint="eastAsia"/>
+                <w:sz w:val="20"/>
+                <w:szCs w:val="20"/>
+                <w:lang w:eastAsia="ko-KR"/>
+              </w:rPr>
+              <w:t xml:space="preserve"> </w:t>
+            </w:r>
+            <w:r>
+              <w:rPr>
+                <w:rFonts w:eastAsia="Malgun Gothic" w:hint="eastAsia"/>
+                <w:sz w:val="20"/>
+                <w:szCs w:val="20"/>
+                <w:lang w:eastAsia="ko-KR"/>
+              </w:rPr>
+              <w:t>맞는</w:t>
+            </w:r>
+            <w:r>
+              <w:rPr>
+                <w:rFonts w:eastAsia="Malgun Gothic" w:hint="eastAsia"/>
+                <w:sz w:val="20"/>
+                <w:szCs w:val="20"/>
+                <w:lang w:eastAsia="ko-KR"/>
+              </w:rPr>
+              <w:t xml:space="preserve"> </w:t>
+            </w:r>
+            <w:r>
+              <w:rPr>
+                <w:rFonts w:eastAsia="Malgun Gothic" w:hint="eastAsia"/>
+                <w:sz w:val="20"/>
+                <w:szCs w:val="20"/>
+                <w:lang w:eastAsia="ko-KR"/>
+              </w:rPr>
+              <w:t>대여소</w:t>
+            </w:r>
+            <w:r>
+              <w:rPr>
+                <w:rFonts w:eastAsia="Malgun Gothic" w:hint="eastAsia"/>
+                <w:sz w:val="20"/>
+                <w:szCs w:val="20"/>
+                <w:lang w:eastAsia="ko-KR"/>
+              </w:rPr>
+              <w:t xml:space="preserve"> </w:t>
+            </w:r>
+            <w:r>
+              <w:rPr>
+                <w:rFonts w:eastAsia="Malgun Gothic" w:hint="eastAsia"/>
+                <w:sz w:val="20"/>
+                <w:szCs w:val="20"/>
+                <w:lang w:eastAsia="ko-KR"/>
+              </w:rPr>
+              <w:t>리스트를</w:t>
+            </w:r>
+            <w:r>
+              <w:rPr>
+                <w:rFonts w:eastAsia="Malgun Gothic" w:hint="eastAsia"/>
+                <w:sz w:val="20"/>
+                <w:szCs w:val="20"/>
+                <w:lang w:eastAsia="ko-KR"/>
+              </w:rPr>
+              <w:t xml:space="preserve"> </w:t>
+            </w:r>
+            <w:r>
+              <w:rPr>
+                <w:rFonts w:eastAsia="Malgun Gothic" w:hint="eastAsia"/>
+                <w:sz w:val="20"/>
+                <w:szCs w:val="20"/>
+                <w:lang w:eastAsia="ko-KR"/>
+              </w:rPr>
+              <w:t>출력한다</w:t>
+            </w:r>
+          </w:p>
+        </w:tc>
+      </w:tr>
+      <w:tr>
+        <w:trPr>
+          <w:cnfStyle w:val="000000100000" w:firstRow="0" w:lastRow="0" w:firstColumn="0" w:lastColumn="0" w:oddVBand="0" w:evenVBand="0" w:oddHBand="1" w:evenHBand="0" w:firstRowFirstColumn="0" w:firstRowLastColumn="0" w:lastRowFirstColumn="0" w:lastRowLastColumn="0"/>
+          <w:trHeight w:val="479"/>
+        </w:trPr>
+        <w:tc>
+          <w:tcPr>
+            <w:cnfStyle w:val="001000000000" w:firstRow="0" w:lastRow="0" w:firstColumn="1" w:lastColumn="0" w:oddVBand="0" w:evenVBand="0" w:oddHBand="0" w:evenHBand="0" w:firstRowFirstColumn="0" w:firstRowLastColumn="0" w:lastRowFirstColumn="0" w:lastRowLastColumn="0"/>
+            <w:tcW w:w="8635" w:type="dxa"/>
+            <w:gridSpan w:val="2"/>
+          </w:tcPr>
+          <w:p>
+            <w:pPr>
+              <w:rPr>
+                <w:rFonts w:eastAsia="Malgun Gothic"/>
+                <w:b w:val="0"/>
+                <w:bCs w:val="0"/>
+                <w:sz w:val="20"/>
+                <w:szCs w:val="20"/>
+                <w:lang w:eastAsia="ko-KR"/>
+              </w:rPr>
+            </w:pPr>
+            <w:proofErr w:type="gramStart"/>
+            <w:r>
+              <w:rPr>
+                <w:rFonts w:eastAsia="Malgun Gothic" w:hint="eastAsia"/>
+                <w:sz w:val="20"/>
+                <w:szCs w:val="20"/>
+                <w:lang w:eastAsia="ko-KR"/>
+              </w:rPr>
+              <w:t>E</w:t>
+            </w:r>
+            <w:r>
+              <w:rPr>
+                <w:rFonts w:eastAsia="Malgun Gothic"/>
+                <w:sz w:val="20"/>
+                <w:szCs w:val="20"/>
+                <w:lang w:eastAsia="ko-KR"/>
+              </w:rPr>
+              <w:t>xtensions</w:t>
+            </w:r>
+            <w:r>
+              <w:rPr>
+                <w:rFonts w:eastAsia="Malgun Gothic" w:hint="eastAsia"/>
+                <w:sz w:val="20"/>
+                <w:szCs w:val="20"/>
+                <w:lang w:eastAsia="ko-KR"/>
+              </w:rPr>
+              <w:t xml:space="preserve">  X</w:t>
+            </w:r>
+            <w:proofErr w:type="gramEnd"/>
+          </w:p>
+        </w:tc>
+      </w:tr>
+    </w:tbl>
+    <w:p>
+      <w:pPr>
+        <w:rPr>
+          <w:rFonts w:ascii="Batang" w:eastAsia="Batang" w:hAnsi="Batang" w:cs="Batang"/>
+          <w:lang w:eastAsia="ko-KR"/>
+        </w:rPr>
+      </w:pPr>
+    </w:p>
+    <w:p>
+      <w:pPr>
+        <w:rPr>
+          <w:rFonts w:ascii="Batang" w:eastAsia="Batang" w:hAnsi="Batang" w:cs="Batang"/>
+          <w:lang w:eastAsia="ko-KR"/>
+        </w:rPr>
+      </w:pPr>
+    </w:p>
+    <w:p>
+      <w:pPr>
+        <w:rPr>
+          <w:rFonts w:ascii="Malgun Gothic" w:eastAsia="Malgun Gothic" w:hAnsi="Malgun Gothic" w:cs="Batang" w:hint="eastAsia"/>
+          <w:lang w:eastAsia="ko-KR"/>
+        </w:rPr>
+      </w:pPr>
+      <w:r>
+        <w:rPr>
+          <w:rFonts w:ascii="Malgun Gothic" w:eastAsia="Malgun Gothic" w:hAnsi="Malgun Gothic" w:cs="Batang"/>
+          <w:lang w:eastAsia="ko-KR"/>
+        </w:rPr>
+        <w:t>12.</w:t>
+      </w:r>
+      <w:r>
+        <w:rPr>
+          <w:rFonts w:ascii="Malgun Gothic" w:eastAsia="Malgun Gothic" w:hAnsi="Malgun Gothic" w:cs="Batang" w:hint="eastAsia"/>
+          <w:lang w:eastAsia="ko-KR"/>
+        </w:rPr>
+        <w:t xml:space="preserve">대여소 상세정보 조회 </w:t>
+      </w:r>
+      <w:r>
+        <w:rPr>
+          <w:rFonts w:ascii="Malgun Gothic" w:eastAsia="Malgun Gothic" w:hAnsi="Malgun Gothic" w:cs="Batang"/>
+          <w:lang w:eastAsia="ko-KR"/>
+        </w:rPr>
+        <w:t>(</w:t>
+      </w:r>
+      <w:r>
+        <w:rPr>
+          <w:rFonts w:ascii="Malgun Gothic" w:eastAsia="Malgun Gothic" w:hAnsi="Malgun Gothic" w:cs="Batang" w:hint="eastAsia"/>
+          <w:lang w:eastAsia="ko-KR"/>
+        </w:rPr>
+        <w:t xml:space="preserve">문자시스템 별개 </w:t>
+      </w:r>
+      <w:r>
+        <w:rPr>
+          <w:rFonts w:ascii="Malgun Gothic" w:eastAsia="Malgun Gothic" w:hAnsi="Malgun Gothic" w:cs="Batang"/>
+          <w:lang w:eastAsia="ko-KR"/>
+        </w:rPr>
+        <w:t>Column)</w:t>
+      </w:r>
+    </w:p>
+    <w:tbl>
+      <w:tblPr>
+        <w:tblStyle w:val="PlainTable1"/>
+        <w:tblW w:w="0" w:type="auto"/>
+        <w:tblInd w:w="-5" w:type="dxa"/>
+        <w:tblLook w:val="04A0" w:firstRow="1" w:lastRow="0" w:firstColumn="1" w:lastColumn="0" w:noHBand="0" w:noVBand="1"/>
+      </w:tblPr>
+      <w:tblGrid>
+        <w:gridCol w:w="3151"/>
+        <w:gridCol w:w="3237"/>
+        <w:gridCol w:w="2967"/>
+      </w:tblGrid>
+      <w:tr>
+        <w:trPr>
+          <w:cnfStyle w:val="100000000000" w:firstRow="1" w:lastRow="0" w:firstColumn="0" w:lastColumn="0" w:oddVBand="0" w:evenVBand="0" w:oddHBand="0" w:evenHBand="0" w:firstRowFirstColumn="0" w:firstRowLastColumn="0" w:lastRowFirstColumn="0" w:lastRowLastColumn="0"/>
+        </w:trPr>
+        <w:tc>
+          <w:tcPr>
+            <w:cnfStyle w:val="001000000000" w:firstRow="0" w:lastRow="0" w:firstColumn="1" w:lastColumn="0" w:oddVBand="0" w:evenVBand="0" w:oddHBand="0" w:evenHBand="0" w:firstRowFirstColumn="0" w:firstRowLastColumn="0" w:lastRowFirstColumn="0" w:lastRowLastColumn="0"/>
+            <w:tcW w:w="3151" w:type="dxa"/>
+          </w:tcPr>
+          <w:p>
+            <w:pPr>
+              <w:rPr>
+                <w:sz w:val="20"/>
+                <w:szCs w:val="20"/>
+                <w:lang w:eastAsia="ko-KR"/>
+              </w:rPr>
+            </w:pPr>
+            <w:r>
+              <w:rPr>
+                <w:rFonts w:eastAsia="Malgun Gothic" w:cs="Malgun Gothic"/>
+                <w:sz w:val="20"/>
+                <w:szCs w:val="20"/>
+                <w:lang w:eastAsia="ko-KR"/>
+              </w:rPr>
+              <w:t>Actor Action</w:t>
+            </w:r>
+          </w:p>
+        </w:tc>
+        <w:tc>
+          <w:tcPr>
+            <w:tcW w:w="3237" w:type="dxa"/>
+          </w:tcPr>
+          <w:p>
+            <w:pPr>
+              <w:cnfStyle w:val="100000000000" w:firstRow="1" w:lastRow="0" w:firstColumn="0" w:lastColumn="0" w:oddVBand="0" w:evenVBand="0" w:oddHBand="0" w:evenHBand="0" w:firstRowFirstColumn="0" w:firstRowLastColumn="0" w:lastRowFirstColumn="0" w:lastRowLastColumn="0"/>
+              <w:rPr>
+                <w:rFonts w:eastAsia="Malgun Gothic"/>
+                <w:b w:val="0"/>
+                <w:bCs w:val="0"/>
+                <w:sz w:val="20"/>
+                <w:szCs w:val="20"/>
+                <w:lang w:eastAsia="ko-KR"/>
+              </w:rPr>
+            </w:pPr>
+            <w:r>
+              <w:rPr>
+                <w:rFonts w:eastAsia="Malgun Gothic" w:hint="eastAsia"/>
+                <w:sz w:val="20"/>
+                <w:szCs w:val="20"/>
+                <w:lang w:eastAsia="ko-KR"/>
+              </w:rPr>
+              <w:t>S</w:t>
+            </w:r>
+            <w:r>
+              <w:rPr>
+                <w:rFonts w:eastAsia="Malgun Gothic"/>
+                <w:sz w:val="20"/>
+                <w:szCs w:val="20"/>
+                <w:lang w:eastAsia="ko-KR"/>
+              </w:rPr>
+              <w:t>ystem Response</w:t>
+            </w:r>
+          </w:p>
+        </w:tc>
+        <w:tc>
+          <w:tcPr>
+            <w:tcW w:w="2967" w:type="dxa"/>
+          </w:tcPr>
+          <w:p>
+            <w:pPr>
+              <w:cnfStyle w:val="100000000000" w:firstRow="1" w:lastRow="0" w:firstColumn="0" w:lastColumn="0" w:oddVBand="0" w:evenVBand="0" w:oddHBand="0" w:evenHBand="0" w:firstRowFirstColumn="0" w:firstRowLastColumn="0" w:lastRowFirstColumn="0" w:lastRowLastColumn="0"/>
+              <w:rPr>
+                <w:rFonts w:eastAsia="Malgun Gothic" w:hint="eastAsia"/>
+                <w:sz w:val="20"/>
+                <w:szCs w:val="20"/>
+                <w:lang w:eastAsia="ko-KR"/>
+              </w:rPr>
+            </w:pPr>
+          </w:p>
+        </w:tc>
+      </w:tr>
+      <w:tr>
+        <w:trPr>
+          <w:cnfStyle w:val="000000100000" w:firstRow="0" w:lastRow="0" w:firstColumn="0" w:lastColumn="0" w:oddVBand="0" w:evenVBand="0" w:oddHBand="1" w:evenHBand="0" w:firstRowFirstColumn="0" w:firstRowLastColumn="0" w:lastRowFirstColumn="0" w:lastRowLastColumn="0"/>
+        </w:trPr>
+        <w:tc>
+          <w:tcPr>
+            <w:cnfStyle w:val="001000000000" w:firstRow="0" w:lastRow="0" w:firstColumn="1" w:lastColumn="0" w:oddVBand="0" w:evenVBand="0" w:oddHBand="0" w:evenHBand="0" w:firstRowFirstColumn="0" w:firstRowLastColumn="0" w:lastRowFirstColumn="0" w:lastRowLastColumn="0"/>
+            <w:tcW w:w="3151" w:type="dxa"/>
+          </w:tcPr>
+          <w:p>
+            <w:pPr>
+              <w:rPr>
+                <w:rFonts w:eastAsia="Malgun Gothic" w:hint="eastAsia"/>
+                <w:b w:val="0"/>
+                <w:bCs w:val="0"/>
+                <w:sz w:val="20"/>
+                <w:szCs w:val="20"/>
+                <w:lang w:eastAsia="ko-KR"/>
+              </w:rPr>
+            </w:pPr>
+            <w:r>
+              <w:rPr>
+                <w:rFonts w:eastAsia="Malgun Gothic" w:hint="eastAsia"/>
+                <w:b w:val="0"/>
+                <w:bCs w:val="0"/>
+                <w:sz w:val="20"/>
+                <w:szCs w:val="20"/>
+                <w:lang w:eastAsia="ko-KR"/>
+              </w:rPr>
+              <w:t>1</w:t>
+            </w:r>
+            <w:r>
+              <w:rPr>
+                <w:rFonts w:eastAsia="Malgun Gothic"/>
+                <w:b w:val="0"/>
+                <w:bCs w:val="0"/>
+                <w:sz w:val="20"/>
+                <w:szCs w:val="20"/>
+                <w:lang w:eastAsia="ko-KR"/>
+              </w:rPr>
+              <w:t>.</w:t>
+            </w:r>
+            <w:r>
+              <w:rPr>
+                <w:rFonts w:eastAsia="Malgun Gothic"/>
+                <w:b w:val="0"/>
+                <w:bCs w:val="0"/>
+                <w:sz w:val="20"/>
+                <w:szCs w:val="20"/>
+                <w:lang w:eastAsia="ko-KR"/>
+              </w:rPr>
+              <w:t xml:space="preserve"> </w:t>
+            </w:r>
+            <w:r>
+              <w:rPr>
+                <w:rFonts w:eastAsia="Malgun Gothic" w:hint="eastAsia"/>
+                <w:b w:val="0"/>
+                <w:bCs w:val="0"/>
+                <w:sz w:val="20"/>
+                <w:szCs w:val="20"/>
+                <w:lang w:eastAsia="ko-KR"/>
+              </w:rPr>
+              <w:t>없음</w:t>
+            </w:r>
+          </w:p>
+        </w:tc>
+        <w:tc>
+          <w:tcPr>
+            <w:tcW w:w="3237" w:type="dxa"/>
+          </w:tcPr>
+          <w:p>
+            <w:pPr>
+              <w:cnfStyle w:val="000000100000" w:firstRow="0" w:lastRow="0" w:firstColumn="0" w:lastColumn="0" w:oddVBand="0" w:evenVBand="0" w:oddHBand="1" w:evenHBand="0" w:firstRowFirstColumn="0" w:firstRowLastColumn="0" w:lastRowFirstColumn="0" w:lastRowLastColumn="0"/>
+              <w:rPr>
+                <w:rFonts w:eastAsia="Malgun Gothic" w:hint="eastAsia"/>
+                <w:sz w:val="20"/>
+                <w:szCs w:val="20"/>
+                <w:lang w:eastAsia="ko-KR"/>
+              </w:rPr>
+            </w:pPr>
+            <w:r>
+              <w:rPr>
+                <w:rFonts w:eastAsia="Malgun Gothic"/>
+                <w:sz w:val="20"/>
+                <w:szCs w:val="20"/>
+                <w:lang w:eastAsia="ko-KR"/>
+              </w:rPr>
+              <w:t xml:space="preserve">2. </w:t>
+            </w:r>
+            <w:r>
+              <w:rPr>
+                <w:rFonts w:eastAsia="Malgun Gothic" w:hint="eastAsia"/>
+                <w:sz w:val="20"/>
+                <w:szCs w:val="20"/>
+                <w:lang w:eastAsia="ko-KR"/>
+              </w:rPr>
+              <w:t>시스템이</w:t>
+            </w:r>
+            <w:r>
+              <w:rPr>
+                <w:rFonts w:eastAsia="Malgun Gothic" w:hint="eastAsia"/>
+                <w:sz w:val="20"/>
+                <w:szCs w:val="20"/>
+                <w:lang w:eastAsia="ko-KR"/>
+              </w:rPr>
+              <w:t xml:space="preserve"> </w:t>
+            </w:r>
+            <w:r>
+              <w:rPr>
+                <w:rFonts w:eastAsia="Malgun Gothic" w:hint="eastAsia"/>
+                <w:sz w:val="20"/>
+                <w:szCs w:val="20"/>
+                <w:lang w:eastAsia="ko-KR"/>
+              </w:rPr>
+              <w:t>대여소</w:t>
+            </w:r>
+            <w:r>
+              <w:rPr>
+                <w:rFonts w:eastAsia="Malgun Gothic" w:hint="eastAsia"/>
+                <w:sz w:val="20"/>
+                <w:szCs w:val="20"/>
+                <w:lang w:eastAsia="ko-KR"/>
+              </w:rPr>
+              <w:t xml:space="preserve"> </w:t>
+            </w:r>
+            <w:r>
+              <w:rPr>
+                <w:rFonts w:eastAsia="Malgun Gothic" w:hint="eastAsia"/>
+                <w:sz w:val="20"/>
+                <w:szCs w:val="20"/>
+                <w:lang w:eastAsia="ko-KR"/>
+              </w:rPr>
+              <w:t>검색</w:t>
+            </w:r>
+            <w:r>
+              <w:rPr>
+                <w:rFonts w:eastAsia="Malgun Gothic" w:hint="eastAsia"/>
+                <w:sz w:val="20"/>
+                <w:szCs w:val="20"/>
+                <w:lang w:eastAsia="ko-KR"/>
+              </w:rPr>
+              <w:t xml:space="preserve"> </w:t>
+            </w:r>
+            <w:r>
+              <w:rPr>
+                <w:rFonts w:eastAsia="Malgun Gothic" w:hint="eastAsia"/>
+                <w:sz w:val="20"/>
+                <w:szCs w:val="20"/>
+                <w:lang w:eastAsia="ko-KR"/>
+              </w:rPr>
+              <w:t>결과의</w:t>
+            </w:r>
+            <w:r>
+              <w:rPr>
+                <w:rFonts w:eastAsia="Malgun Gothic" w:hint="eastAsia"/>
+                <w:sz w:val="20"/>
+                <w:szCs w:val="20"/>
+                <w:lang w:eastAsia="ko-KR"/>
+              </w:rPr>
+              <w:t xml:space="preserve"> </w:t>
+            </w:r>
+            <w:r>
+              <w:rPr>
+                <w:rFonts w:eastAsia="Malgun Gothic" w:hint="eastAsia"/>
+                <w:sz w:val="20"/>
+                <w:szCs w:val="20"/>
+                <w:lang w:eastAsia="ko-KR"/>
+              </w:rPr>
+              <w:t>대여소</w:t>
+            </w:r>
+            <w:r>
+              <w:rPr>
+                <w:rFonts w:eastAsia="Malgun Gothic" w:hint="eastAsia"/>
+                <w:sz w:val="20"/>
+                <w:szCs w:val="20"/>
+                <w:lang w:eastAsia="ko-KR"/>
+              </w:rPr>
+              <w:t xml:space="preserve"> </w:t>
+            </w:r>
+            <w:r>
+              <w:rPr>
+                <w:rFonts w:eastAsia="Malgun Gothic" w:hint="eastAsia"/>
+                <w:sz w:val="20"/>
+                <w:szCs w:val="20"/>
+                <w:lang w:eastAsia="ko-KR"/>
+              </w:rPr>
+              <w:t>리스트를</w:t>
+            </w:r>
+            <w:r>
+              <w:rPr>
+                <w:rFonts w:eastAsia="Malgun Gothic" w:hint="eastAsia"/>
+                <w:sz w:val="20"/>
+                <w:szCs w:val="20"/>
+                <w:lang w:eastAsia="ko-KR"/>
+              </w:rPr>
+              <w:t xml:space="preserve"> </w:t>
+            </w:r>
+            <w:r>
+              <w:rPr>
+                <w:rFonts w:eastAsia="Malgun Gothic" w:hint="eastAsia"/>
+                <w:sz w:val="20"/>
+                <w:szCs w:val="20"/>
+                <w:lang w:eastAsia="ko-KR"/>
+              </w:rPr>
+              <w:t>출력</w:t>
+            </w:r>
+          </w:p>
+        </w:tc>
+        <w:tc>
+          <w:tcPr>
+            <w:tcW w:w="2967" w:type="dxa"/>
+          </w:tcPr>
+          <w:p>
+            <w:pPr>
+              <w:cnfStyle w:val="000000100000" w:firstRow="0" w:lastRow="0" w:firstColumn="0" w:lastColumn="0" w:oddVBand="0" w:evenVBand="0" w:oddHBand="1" w:evenHBand="0" w:firstRowFirstColumn="0" w:firstRowLastColumn="0" w:lastRowFirstColumn="0" w:lastRowLastColumn="0"/>
+              <w:rPr>
+                <w:rFonts w:eastAsia="Malgun Gothic"/>
+                <w:sz w:val="20"/>
+                <w:szCs w:val="20"/>
+                <w:lang w:eastAsia="ko-KR"/>
+              </w:rPr>
+            </w:pPr>
+          </w:p>
+        </w:tc>
+      </w:tr>
+      <w:tr>
+        <w:tc>
+          <w:tcPr>
+            <w:cnfStyle w:val="001000000000" w:firstRow="0" w:lastRow="0" w:firstColumn="1" w:lastColumn="0" w:oddVBand="0" w:evenVBand="0" w:oddHBand="0" w:evenHBand="0" w:firstRowFirstColumn="0" w:firstRowLastColumn="0" w:lastRowFirstColumn="0" w:lastRowLastColumn="0"/>
+            <w:tcW w:w="3151" w:type="dxa"/>
+          </w:tcPr>
+          <w:p>
+            <w:pPr>
+              <w:rPr>
+                <w:rFonts w:eastAsia="Malgun Gothic" w:hint="eastAsia"/>
+                <w:b w:val="0"/>
+                <w:bCs w:val="0"/>
+                <w:sz w:val="20"/>
+                <w:szCs w:val="20"/>
+                <w:lang w:eastAsia="ko-KR"/>
+              </w:rPr>
+            </w:pPr>
+            <w:r>
+              <w:rPr>
+                <w:rFonts w:eastAsia="Malgun Gothic"/>
+                <w:b w:val="0"/>
+                <w:bCs w:val="0"/>
+                <w:sz w:val="20"/>
+                <w:szCs w:val="20"/>
+                <w:lang w:eastAsia="ko-KR"/>
+              </w:rPr>
+              <w:t>3.</w:t>
+            </w:r>
+            <w:r>
+              <w:rPr>
+                <w:rFonts w:eastAsia="Malgun Gothic" w:hint="eastAsia"/>
+                <w:b w:val="0"/>
+                <w:bCs w:val="0"/>
+                <w:sz w:val="20"/>
+                <w:szCs w:val="20"/>
+                <w:lang w:eastAsia="ko-KR"/>
+              </w:rPr>
+              <w:t>회원이</w:t>
+            </w:r>
+            <w:r>
+              <w:rPr>
+                <w:rFonts w:eastAsia="Malgun Gothic" w:hint="eastAsia"/>
+                <w:b w:val="0"/>
+                <w:bCs w:val="0"/>
+                <w:sz w:val="20"/>
+                <w:szCs w:val="20"/>
+                <w:lang w:eastAsia="ko-KR"/>
+              </w:rPr>
+              <w:t xml:space="preserve"> </w:t>
+            </w:r>
+            <w:r>
+              <w:rPr>
+                <w:rFonts w:eastAsia="Malgun Gothic" w:hint="eastAsia"/>
+                <w:b w:val="0"/>
+                <w:bCs w:val="0"/>
+                <w:sz w:val="20"/>
+                <w:szCs w:val="20"/>
+                <w:lang w:eastAsia="ko-KR"/>
+              </w:rPr>
+              <w:t>대여소</w:t>
+            </w:r>
+            <w:r>
+              <w:rPr>
+                <w:rFonts w:eastAsia="Malgun Gothic" w:hint="eastAsia"/>
+                <w:b w:val="0"/>
+                <w:bCs w:val="0"/>
+                <w:sz w:val="20"/>
+                <w:szCs w:val="20"/>
+                <w:lang w:eastAsia="ko-KR"/>
+              </w:rPr>
+              <w:t xml:space="preserve"> </w:t>
+            </w:r>
+            <w:r>
+              <w:rPr>
+                <w:rFonts w:eastAsia="Malgun Gothic" w:hint="eastAsia"/>
+                <w:b w:val="0"/>
+                <w:bCs w:val="0"/>
+                <w:sz w:val="20"/>
+                <w:szCs w:val="20"/>
+                <w:lang w:eastAsia="ko-KR"/>
+              </w:rPr>
+              <w:t>리스트에서</w:t>
+            </w:r>
+            <w:r>
+              <w:rPr>
+                <w:rFonts w:eastAsia="Malgun Gothic" w:hint="eastAsia"/>
+                <w:b w:val="0"/>
+                <w:bCs w:val="0"/>
+                <w:sz w:val="20"/>
+                <w:szCs w:val="20"/>
+                <w:lang w:eastAsia="ko-KR"/>
+              </w:rPr>
+              <w:t xml:space="preserve"> </w:t>
+            </w:r>
+            <w:r>
+              <w:rPr>
+                <w:rFonts w:eastAsia="Malgun Gothic" w:hint="eastAsia"/>
+                <w:b w:val="0"/>
+                <w:bCs w:val="0"/>
+                <w:sz w:val="20"/>
+                <w:szCs w:val="20"/>
+                <w:lang w:eastAsia="ko-KR"/>
+              </w:rPr>
+              <w:t>특정</w:t>
+            </w:r>
+            <w:r>
+              <w:rPr>
+                <w:rFonts w:eastAsia="Malgun Gothic" w:hint="eastAsia"/>
+                <w:b w:val="0"/>
+                <w:bCs w:val="0"/>
+                <w:sz w:val="20"/>
+                <w:szCs w:val="20"/>
+                <w:lang w:eastAsia="ko-KR"/>
+              </w:rPr>
+              <w:t xml:space="preserve"> </w:t>
+            </w:r>
+            <w:r>
+              <w:rPr>
+                <w:rFonts w:eastAsia="Malgun Gothic" w:hint="eastAsia"/>
+                <w:b w:val="0"/>
+                <w:bCs w:val="0"/>
+                <w:sz w:val="20"/>
+                <w:szCs w:val="20"/>
+                <w:lang w:eastAsia="ko-KR"/>
+              </w:rPr>
+              <w:t>대여소를</w:t>
+            </w:r>
+            <w:r>
+              <w:rPr>
+                <w:rFonts w:eastAsia="Malgun Gothic" w:hint="eastAsia"/>
+                <w:b w:val="0"/>
+                <w:bCs w:val="0"/>
+                <w:sz w:val="20"/>
+                <w:szCs w:val="20"/>
+                <w:lang w:eastAsia="ko-KR"/>
+              </w:rPr>
+              <w:t xml:space="preserve"> </w:t>
+            </w:r>
+            <w:r>
+              <w:rPr>
+                <w:rFonts w:eastAsia="Malgun Gothic" w:hint="eastAsia"/>
+                <w:b w:val="0"/>
+                <w:bCs w:val="0"/>
+                <w:sz w:val="20"/>
+                <w:szCs w:val="20"/>
+                <w:lang w:eastAsia="ko-KR"/>
+              </w:rPr>
+              <w:t>선택한다</w:t>
+            </w:r>
+          </w:p>
+        </w:tc>
+        <w:tc>
+          <w:tcPr>
+            <w:tcW w:w="3237" w:type="dxa"/>
+          </w:tcPr>
+          <w:p>
+            <w:pPr>
+              <w:tabs>
+                <w:tab w:val="left" w:pos="930"/>
+              </w:tabs>
+              <w:cnfStyle w:val="000000000000" w:firstRow="0" w:lastRow="0" w:firstColumn="0" w:lastColumn="0" w:oddVBand="0" w:evenVBand="0" w:oddHBand="0" w:evenHBand="0" w:firstRowFirstColumn="0" w:firstRowLastColumn="0" w:lastRowFirstColumn="0" w:lastRowLastColumn="0"/>
+              <w:rPr>
+                <w:rFonts w:eastAsia="Malgun Gothic" w:hint="eastAsia"/>
+                <w:sz w:val="20"/>
+                <w:szCs w:val="20"/>
+                <w:lang w:eastAsia="ko-KR"/>
+              </w:rPr>
+            </w:pPr>
+            <w:r>
+              <w:rPr>
+                <w:rFonts w:eastAsia="Malgun Gothic" w:hint="eastAsia"/>
+                <w:sz w:val="20"/>
+                <w:szCs w:val="20"/>
+                <w:lang w:eastAsia="ko-KR"/>
+              </w:rPr>
+              <w:t>4</w:t>
+            </w:r>
+            <w:r>
+              <w:rPr>
+                <w:rFonts w:eastAsia="Malgun Gothic"/>
+                <w:sz w:val="20"/>
+                <w:szCs w:val="20"/>
+                <w:lang w:eastAsia="ko-KR"/>
+              </w:rPr>
+              <w:t xml:space="preserve">. </w:t>
+            </w:r>
+            <w:r>
+              <w:rPr>
+                <w:rFonts w:eastAsia="Malgun Gothic" w:hint="eastAsia"/>
+                <w:sz w:val="20"/>
+                <w:szCs w:val="20"/>
+                <w:lang w:eastAsia="ko-KR"/>
+              </w:rPr>
+              <w:t xml:space="preserve"> </w:t>
+            </w:r>
+            <w:r>
+              <w:rPr>
+                <w:rFonts w:eastAsia="Malgun Gothic"/>
+                <w:sz w:val="20"/>
+                <w:szCs w:val="20"/>
+                <w:lang w:eastAsia="ko-KR"/>
+              </w:rPr>
+              <w:t>시스템이</w:t>
+            </w:r>
+            <w:r>
+              <w:rPr>
+                <w:rFonts w:eastAsia="Malgun Gothic"/>
+                <w:sz w:val="20"/>
+                <w:szCs w:val="20"/>
+                <w:lang w:eastAsia="ko-KR"/>
+              </w:rPr>
+              <w:t xml:space="preserve"> </w:t>
+            </w:r>
+            <w:r>
+              <w:rPr>
+                <w:rFonts w:eastAsia="Malgun Gothic"/>
+                <w:sz w:val="20"/>
+                <w:szCs w:val="20"/>
+                <w:lang w:eastAsia="ko-KR"/>
+              </w:rPr>
+              <w:t>대여소</w:t>
+            </w:r>
+            <w:r>
+              <w:rPr>
+                <w:rFonts w:eastAsia="Malgun Gothic"/>
+                <w:sz w:val="20"/>
+                <w:szCs w:val="20"/>
+                <w:lang w:eastAsia="ko-KR"/>
+              </w:rPr>
+              <w:t xml:space="preserve"> </w:t>
+            </w:r>
+            <w:r>
+              <w:rPr>
+                <w:rFonts w:eastAsia="Malgun Gothic"/>
+                <w:sz w:val="20"/>
+                <w:szCs w:val="20"/>
+                <w:lang w:eastAsia="ko-KR"/>
+              </w:rPr>
+              <w:t>상세정보를</w:t>
+            </w:r>
+            <w:r>
+              <w:rPr>
+                <w:rFonts w:eastAsia="Malgun Gothic"/>
+                <w:sz w:val="20"/>
+                <w:szCs w:val="20"/>
+                <w:lang w:eastAsia="ko-KR"/>
+              </w:rPr>
+              <w:t xml:space="preserve"> </w:t>
+            </w:r>
+            <w:r>
+              <w:rPr>
+                <w:rFonts w:eastAsia="Malgun Gothic"/>
+                <w:sz w:val="20"/>
+                <w:szCs w:val="20"/>
+                <w:lang w:eastAsia="ko-KR"/>
+              </w:rPr>
+              <w:t>출력한다</w:t>
+            </w:r>
+            <w:r>
+              <w:rPr>
+                <w:rFonts w:eastAsia="Malgun Gothic"/>
+                <w:sz w:val="20"/>
+                <w:szCs w:val="20"/>
+                <w:lang w:eastAsia="ko-KR"/>
+              </w:rPr>
+              <w:t>. (</w:t>
+            </w:r>
+            <w:r>
+              <w:rPr>
+                <w:rFonts w:eastAsia="Malgun Gothic"/>
+                <w:sz w:val="20"/>
+                <w:szCs w:val="20"/>
+                <w:lang w:eastAsia="ko-KR"/>
+              </w:rPr>
+              <w:t>대여소</w:t>
+            </w:r>
+            <w:r>
+              <w:rPr>
+                <w:rFonts w:eastAsia="Malgun Gothic"/>
+                <w:sz w:val="20"/>
+                <w:szCs w:val="20"/>
+                <w:lang w:eastAsia="ko-KR"/>
+              </w:rPr>
+              <w:t xml:space="preserve"> </w:t>
+            </w:r>
+            <w:r>
+              <w:rPr>
+                <w:rFonts w:eastAsia="Malgun Gothic"/>
+                <w:sz w:val="20"/>
+                <w:szCs w:val="20"/>
+                <w:lang w:eastAsia="ko-KR"/>
+              </w:rPr>
+              <w:t>이름</w:t>
+            </w:r>
+            <w:r>
+              <w:rPr>
+                <w:rFonts w:eastAsia="Malgun Gothic"/>
+                <w:sz w:val="20"/>
+                <w:szCs w:val="20"/>
+                <w:lang w:eastAsia="ko-KR"/>
+              </w:rPr>
+              <w:t xml:space="preserve">, </w:t>
+            </w:r>
+            <w:r>
+              <w:rPr>
+                <w:rFonts w:eastAsia="Malgun Gothic"/>
+                <w:sz w:val="20"/>
+                <w:szCs w:val="20"/>
+                <w:lang w:eastAsia="ko-KR"/>
+              </w:rPr>
+              <w:t>위치</w:t>
+            </w:r>
+            <w:r>
+              <w:rPr>
+                <w:rFonts w:eastAsia="Malgun Gothic"/>
+                <w:sz w:val="20"/>
+                <w:szCs w:val="20"/>
+                <w:lang w:eastAsia="ko-KR"/>
+              </w:rPr>
+              <w:t xml:space="preserve">, </w:t>
+            </w:r>
+            <w:r>
+              <w:rPr>
+                <w:rFonts w:eastAsia="Malgun Gothic"/>
+                <w:sz w:val="20"/>
+                <w:szCs w:val="20"/>
+                <w:lang w:eastAsia="ko-KR"/>
+              </w:rPr>
+              <w:t>사용</w:t>
+            </w:r>
+            <w:r>
+              <w:rPr>
+                <w:rFonts w:eastAsia="Malgun Gothic"/>
+                <w:sz w:val="20"/>
+                <w:szCs w:val="20"/>
+                <w:lang w:eastAsia="ko-KR"/>
+              </w:rPr>
+              <w:t xml:space="preserve"> </w:t>
+            </w:r>
+            <w:r>
+              <w:rPr>
+                <w:rFonts w:eastAsia="Malgun Gothic"/>
+                <w:sz w:val="20"/>
+                <w:szCs w:val="20"/>
+                <w:lang w:eastAsia="ko-KR"/>
+              </w:rPr>
+              <w:t>가능한</w:t>
+            </w:r>
+            <w:r>
+              <w:rPr>
+                <w:rFonts w:eastAsia="Malgun Gothic"/>
+                <w:sz w:val="20"/>
+                <w:szCs w:val="20"/>
+                <w:lang w:eastAsia="ko-KR"/>
+              </w:rPr>
+              <w:t xml:space="preserve"> </w:t>
+            </w:r>
+            <w:r>
+              <w:rPr>
+                <w:rFonts w:eastAsia="Malgun Gothic"/>
+                <w:sz w:val="20"/>
+                <w:szCs w:val="20"/>
+                <w:lang w:eastAsia="ko-KR"/>
+              </w:rPr>
+              <w:t>자전거</w:t>
+            </w:r>
+            <w:r>
+              <w:rPr>
+                <w:rFonts w:eastAsia="Malgun Gothic"/>
+                <w:sz w:val="20"/>
+                <w:szCs w:val="20"/>
+                <w:lang w:eastAsia="ko-KR"/>
+              </w:rPr>
+              <w:t xml:space="preserve"> </w:t>
+            </w:r>
+            <w:r>
+              <w:rPr>
+                <w:rFonts w:eastAsia="Malgun Gothic"/>
+                <w:sz w:val="20"/>
+                <w:szCs w:val="20"/>
+                <w:lang w:eastAsia="ko-KR"/>
+              </w:rPr>
+              <w:t>목록</w:t>
+            </w:r>
+            <w:r>
+              <w:rPr>
+                <w:rFonts w:eastAsia="Malgun Gothic"/>
+                <w:sz w:val="20"/>
+                <w:szCs w:val="20"/>
+                <w:lang w:eastAsia="ko-KR"/>
+              </w:rPr>
+              <w:t xml:space="preserve"> </w:t>
+            </w:r>
+            <w:r>
+              <w:rPr>
+                <w:rFonts w:eastAsia="Malgun Gothic"/>
+                <w:sz w:val="20"/>
+                <w:szCs w:val="20"/>
+                <w:lang w:eastAsia="ko-KR"/>
+              </w:rPr>
+              <w:t>포함</w:t>
+            </w:r>
+            <w:r>
+              <w:rPr>
+                <w:rFonts w:eastAsia="Malgun Gothic"/>
+                <w:sz w:val="20"/>
+                <w:szCs w:val="20"/>
+                <w:lang w:eastAsia="ko-KR"/>
+              </w:rPr>
+              <w:t>)</w:t>
+            </w:r>
+          </w:p>
+        </w:tc>
+        <w:tc>
+          <w:tcPr>
+            <w:tcW w:w="2967" w:type="dxa"/>
+          </w:tcPr>
+          <w:p>
+            <w:pPr>
+              <w:tabs>
+                <w:tab w:val="left" w:pos="930"/>
+              </w:tabs>
+              <w:cnfStyle w:val="000000000000" w:firstRow="0" w:lastRow="0" w:firstColumn="0" w:lastColumn="0" w:oddVBand="0" w:evenVBand="0" w:oddHBand="0" w:evenHBand="0" w:firstRowFirstColumn="0" w:firstRowLastColumn="0" w:lastRowFirstColumn="0" w:lastRowLastColumn="0"/>
+              <w:rPr>
+                <w:rFonts w:eastAsia="Malgun Gothic" w:hint="eastAsia"/>
+                <w:sz w:val="20"/>
+                <w:szCs w:val="20"/>
+                <w:lang w:eastAsia="ko-KR"/>
+              </w:rPr>
+            </w:pPr>
+          </w:p>
+        </w:tc>
+      </w:tr>
+      <w:tr>
+        <w:trPr>
+          <w:cnfStyle w:val="000000100000" w:firstRow="0" w:lastRow="0" w:firstColumn="0" w:lastColumn="0" w:oddVBand="0" w:evenVBand="0" w:oddHBand="1" w:evenHBand="0" w:firstRowFirstColumn="0" w:firstRowLastColumn="0" w:lastRowFirstColumn="0" w:lastRowLastColumn="0"/>
+          <w:trHeight w:val="479"/>
+        </w:trPr>
+        <w:tc>
+          <w:tcPr>
+            <w:cnfStyle w:val="001000000000" w:firstRow="0" w:lastRow="0" w:firstColumn="1" w:lastColumn="0" w:oddVBand="0" w:evenVBand="0" w:oddHBand="0" w:evenHBand="0" w:firstRowFirstColumn="0" w:firstRowLastColumn="0" w:lastRowFirstColumn="0" w:lastRowLastColumn="0"/>
+            <w:tcW w:w="6388" w:type="dxa"/>
+            <w:gridSpan w:val="2"/>
+          </w:tcPr>
+          <w:p>
+            <w:pPr>
+              <w:rPr>
+                <w:rFonts w:eastAsia="Malgun Gothic"/>
+                <w:b w:val="0"/>
+                <w:bCs w:val="0"/>
+                <w:sz w:val="20"/>
+                <w:szCs w:val="20"/>
+                <w:lang w:eastAsia="ko-KR"/>
+              </w:rPr>
+            </w:pPr>
+            <w:proofErr w:type="gramStart"/>
+            <w:r>
+              <w:rPr>
+                <w:rFonts w:eastAsia="Malgun Gothic" w:hint="eastAsia"/>
+                <w:sz w:val="20"/>
+                <w:szCs w:val="20"/>
+                <w:lang w:eastAsia="ko-KR"/>
+              </w:rPr>
+              <w:t>E</w:t>
+            </w:r>
+            <w:r>
+              <w:rPr>
+                <w:rFonts w:eastAsia="Malgun Gothic"/>
+                <w:sz w:val="20"/>
+                <w:szCs w:val="20"/>
+                <w:lang w:eastAsia="ko-KR"/>
+              </w:rPr>
+              <w:t>xtensions</w:t>
+            </w:r>
+            <w:r>
+              <w:rPr>
+                <w:rFonts w:eastAsia="Malgun Gothic" w:hint="eastAsia"/>
+                <w:sz w:val="20"/>
+                <w:szCs w:val="20"/>
+                <w:lang w:eastAsia="ko-KR"/>
+              </w:rPr>
+              <w:t xml:space="preserve">  X</w:t>
+            </w:r>
+            <w:proofErr w:type="gramEnd"/>
+          </w:p>
+        </w:tc>
+        <w:tc>
+          <w:tcPr>
+            <w:tcW w:w="2967" w:type="dxa"/>
+          </w:tcPr>
+          <w:p>
+            <w:pPr>
+              <w:cnfStyle w:val="000000100000" w:firstRow="0" w:lastRow="0" w:firstColumn="0" w:lastColumn="0" w:oddVBand="0" w:evenVBand="0" w:oddHBand="1" w:evenHBand="0" w:firstRowFirstColumn="0" w:firstRowLastColumn="0" w:lastRowFirstColumn="0" w:lastRowLastColumn="0"/>
+              <w:rPr>
+                <w:rFonts w:eastAsia="Malgun Gothic" w:hint="eastAsia"/>
+                <w:sz w:val="20"/>
+                <w:szCs w:val="20"/>
+                <w:lang w:eastAsia="ko-KR"/>
+              </w:rPr>
+            </w:pPr>
+          </w:p>
+        </w:tc>
+      </w:tr>
+    </w:tbl>
+    <w:p>
+      <w:pPr>
+        <w:rPr>
+          <w:rFonts w:ascii="Malgun Gothic" w:eastAsia="Malgun Gothic" w:hAnsi="Malgun Gothic" w:cs="Batang" w:hint="eastAsia"/>
           <w:lang w:eastAsia="ko-KR"/>
         </w:rPr>
       </w:pPr>
@@ -7802,7 +9527,7 @@
     <w:lsdException w:name="Table Web 2" w:semiHidden="1" w:unhideWhenUsed="1"/>
     <w:lsdException w:name="Table Web 3" w:semiHidden="1" w:unhideWhenUsed="1"/>
     <w:lsdException w:name="Balloon Text" w:semiHidden="1" w:unhideWhenUsed="1"/>
-    <w:lsdException w:name="Table Grid" w:uiPriority="39"/>
+    <w:lsdException w:name="Table Grid" w:uiPriority="59"/>
     <w:lsdException w:name="Table Theme" w:semiHidden="1" w:unhideWhenUsed="1"/>
     <w:lsdException w:name="Placeholder Text" w:semiHidden="1"/>
     <w:lsdException w:name="No Spacing" w:uiPriority="1" w:qFormat="1"/>
@@ -8040,7 +9765,6 @@
   <w:style w:type="character" w:default="1" w:styleId="DefaultParagraphFont">
     <w:name w:val="Default Paragraph Font"/>
     <w:uiPriority w:val="1"/>
-    <w:semiHidden/>
     <w:unhideWhenUsed/>
   </w:style>
   <w:style w:type="table" w:default="1" w:styleId="TableNormal">
@@ -8142,6 +9866,31 @@
       <w:ind w:left="720"/>
       <w:contextualSpacing/>
     </w:pPr>
+  </w:style>
+  <w:style w:type="table" w:styleId="TableGrid">
+    <w:name w:val="Table Grid"/>
+    <w:basedOn w:val="TableNormal"/>
+    <w:uiPriority w:val="59"/>
+    <w:rsid w:val="003D7270"/>
+    <w:pPr>
+      <w:jc w:val="both"/>
+    </w:pPr>
+    <w:rPr>
+      <w:kern w:val="2"/>
+      <w:sz w:val="22"/>
+      <w:szCs w:val="22"/>
+      <w:lang w:val="en-US" w:eastAsia="ko-KR"/>
+    </w:rPr>
+    <w:tblPr>
+      <w:tblBorders>
+        <w:top w:val="single" w:sz="4" w:space="0" w:color="000000" w:themeColor="text1"/>
+        <w:left w:val="single" w:sz="4" w:space="0" w:color="000000" w:themeColor="text1"/>
+        <w:bottom w:val="single" w:sz="4" w:space="0" w:color="000000" w:themeColor="text1"/>
+        <w:right w:val="single" w:sz="4" w:space="0" w:color="000000" w:themeColor="text1"/>
+        <w:insideH w:val="single" w:sz="4" w:space="0" w:color="000000" w:themeColor="text1"/>
+        <w:insideV w:val="single" w:sz="4" w:space="0" w:color="000000" w:themeColor="text1"/>
+      </w:tblBorders>
+    </w:tblPr>
   </w:style>
 </w:styles>
 </file>

</xml_diff>